<commit_message>
implementation of Assimp documentation
</commit_message>
<xml_diff>
--- a/Docs/Documentation.docx
+++ b/Docs/Documentation.docx
@@ -38,7 +38,7 @@
     </w:p>
     <w:p>
       <w:pPr>
-        <w:pStyle w:val="ListParagraph"/>
+        <w:pStyle w:val="Paragraphedeliste"/>
         <w:numPr>
           <w:ilvl w:val="0"/>
           <w:numId w:val="6"/>
@@ -86,7 +86,7 @@
     </w:p>
     <w:p>
       <w:pPr>
-        <w:pStyle w:val="ListParagraph"/>
+        <w:pStyle w:val="Paragraphedeliste"/>
         <w:numPr>
           <w:ilvl w:val="0"/>
           <w:numId w:val="6"/>
@@ -130,7 +130,7 @@
     </w:p>
     <w:p>
       <w:pPr>
-        <w:pStyle w:val="ListParagraph"/>
+        <w:pStyle w:val="Paragraphedeliste"/>
         <w:numPr>
           <w:ilvl w:val="0"/>
           <w:numId w:val="6"/>
@@ -156,7 +156,7 @@
     </w:p>
     <w:p>
       <w:pPr>
-        <w:pStyle w:val="ListParagraph"/>
+        <w:pStyle w:val="Paragraphedeliste"/>
         <w:numPr>
           <w:ilvl w:val="0"/>
           <w:numId w:val="6"/>
@@ -202,7 +202,7 @@
     </w:p>
     <w:p>
       <w:pPr>
-        <w:pStyle w:val="ListParagraph"/>
+        <w:pStyle w:val="Paragraphedeliste"/>
         <w:numPr>
           <w:ilvl w:val="0"/>
           <w:numId w:val="6"/>
@@ -228,7 +228,7 @@
     </w:p>
     <w:p>
       <w:pPr>
-        <w:pStyle w:val="ListParagraph"/>
+        <w:pStyle w:val="Paragraphedeliste"/>
         <w:numPr>
           <w:ilvl w:val="0"/>
           <w:numId w:val="6"/>
@@ -254,7 +254,7 @@
     </w:p>
     <w:p>
       <w:pPr>
-        <w:pStyle w:val="ListParagraph"/>
+        <w:pStyle w:val="Paragraphedeliste"/>
         <w:numPr>
           <w:ilvl w:val="0"/>
           <w:numId w:val="6"/>
@@ -268,30 +268,19 @@
           <w:szCs w:val="24"/>
         </w:rPr>
       </w:pPr>
-      <w:proofErr w:type="spellStart"/>
-      <w:r>
-        <w:rPr>
-          <w:rFonts w:ascii="Ubuntu" w:eastAsia="Ubuntu" w:hAnsi="Ubuntu" w:cs="Ubuntu"/>
-          <w:color w:val="101A33"/>
-          <w:sz w:val="24"/>
-          <w:szCs w:val="24"/>
-        </w:rPr>
-        <w:t>Assimp</w:t>
-      </w:r>
-      <w:proofErr w:type="spellEnd"/>
-      <w:r>
-        <w:rPr>
-          <w:rFonts w:ascii="Ubuntu" w:eastAsia="Ubuntu" w:hAnsi="Ubuntu" w:cs="Ubuntu"/>
-          <w:color w:val="101A33"/>
-          <w:sz w:val="24"/>
-          <w:szCs w:val="24"/>
-        </w:rPr>
-        <w:t> : 3D model importer</w:t>
-      </w:r>
-    </w:p>
-    <w:p>
-      <w:pPr>
-        <w:pStyle w:val="ListParagraph"/>
+      <w:r>
+        <w:rPr>
+          <w:rFonts w:ascii="Ubuntu" w:eastAsia="Ubuntu" w:hAnsi="Ubuntu" w:cs="Ubuntu"/>
+          <w:color w:val="101A33"/>
+          <w:sz w:val="24"/>
+          <w:szCs w:val="24"/>
+        </w:rPr>
+        <w:t>Assimp : 3D model importer</w:t>
+      </w:r>
+    </w:p>
+    <w:p>
+      <w:pPr>
+        <w:pStyle w:val="Paragraphedeliste"/>
         <w:numPr>
           <w:ilvl w:val="0"/>
           <w:numId w:val="6"/>
@@ -305,30 +294,19 @@
           <w:szCs w:val="24"/>
         </w:rPr>
       </w:pPr>
-      <w:proofErr w:type="spellStart"/>
-      <w:r>
-        <w:rPr>
-          <w:rFonts w:ascii="Ubuntu" w:eastAsia="Ubuntu" w:hAnsi="Ubuntu" w:cs="Ubuntu"/>
-          <w:color w:val="101A33"/>
-          <w:sz w:val="24"/>
-          <w:szCs w:val="24"/>
-        </w:rPr>
-        <w:t>Stb_image</w:t>
-      </w:r>
-      <w:proofErr w:type="spellEnd"/>
-      <w:r>
-        <w:rPr>
-          <w:rFonts w:ascii="Ubuntu" w:eastAsia="Ubuntu" w:hAnsi="Ubuntu" w:cs="Ubuntu"/>
-          <w:color w:val="101A33"/>
-          <w:sz w:val="24"/>
-          <w:szCs w:val="24"/>
-        </w:rPr>
-        <w:t> : Texture importer</w:t>
-      </w:r>
-    </w:p>
-    <w:p>
-      <w:pPr>
-        <w:pStyle w:val="ListParagraph"/>
+      <w:r>
+        <w:rPr>
+          <w:rFonts w:ascii="Ubuntu" w:eastAsia="Ubuntu" w:hAnsi="Ubuntu" w:cs="Ubuntu"/>
+          <w:color w:val="101A33"/>
+          <w:sz w:val="24"/>
+          <w:szCs w:val="24"/>
+        </w:rPr>
+        <w:t>Stb_image : Texture importer</w:t>
+      </w:r>
+    </w:p>
+    <w:p>
+      <w:pPr>
+        <w:pStyle w:val="Paragraphedeliste"/>
         <w:numPr>
           <w:ilvl w:val="0"/>
           <w:numId w:val="6"/>
@@ -409,7 +387,7 @@
     </w:p>
     <w:p>
       <w:pPr>
-        <w:pStyle w:val="ListParagraph"/>
+        <w:pStyle w:val="Paragraphedeliste"/>
         <w:numPr>
           <w:ilvl w:val="0"/>
           <w:numId w:val="6"/>
@@ -435,7 +413,7 @@
     </w:p>
     <w:p>
       <w:pPr>
-        <w:pStyle w:val="ListParagraph"/>
+        <w:pStyle w:val="Paragraphedeliste"/>
         <w:numPr>
           <w:ilvl w:val="0"/>
           <w:numId w:val="6"/>
@@ -463,7 +441,7 @@
     </w:p>
     <w:p>
       <w:pPr>
-        <w:pStyle w:val="ListParagraph"/>
+        <w:pStyle w:val="Paragraphedeliste"/>
         <w:numPr>
           <w:ilvl w:val="0"/>
           <w:numId w:val="6"/>
@@ -489,7 +467,7 @@
     </w:p>
     <w:p>
       <w:pPr>
-        <w:pStyle w:val="ListParagraph"/>
+        <w:pStyle w:val="Paragraphedeliste"/>
         <w:numPr>
           <w:ilvl w:val="0"/>
           <w:numId w:val="6"/>
@@ -515,7 +493,7 @@
     </w:p>
     <w:p>
       <w:pPr>
-        <w:pStyle w:val="ListParagraph"/>
+        <w:pStyle w:val="Paragraphedeliste"/>
         <w:numPr>
           <w:ilvl w:val="0"/>
           <w:numId w:val="6"/>
@@ -541,7 +519,7 @@
     </w:p>
     <w:p>
       <w:pPr>
-        <w:pStyle w:val="ListParagraph"/>
+        <w:pStyle w:val="Paragraphedeliste"/>
         <w:numPr>
           <w:ilvl w:val="0"/>
           <w:numId w:val="6"/>
@@ -663,7 +641,27 @@
           <w:sz w:val="24"/>
           <w:szCs w:val="24"/>
         </w:rPr>
-        <w:t xml:space="preserve">Le but du projet Survivant est de créé un moteur de jeux. En équipe 3, nous devrons rechercher, structurer, projeter et annoter notre plan pour s’attaquer à cette charge.  </w:t>
+        <w:t xml:space="preserve">Le but du projet Survivant est de créé un moteur de jeux. En équipe 3, nous devrons </w:t>
+      </w:r>
+      <w:proofErr w:type="gramStart"/>
+      <w:r>
+        <w:rPr>
+          <w:rFonts w:ascii="Ubuntu" w:eastAsia="Ubuntu" w:hAnsi="Ubuntu" w:cs="Ubuntu"/>
+          <w:color w:val="101A33"/>
+          <w:sz w:val="24"/>
+          <w:szCs w:val="24"/>
+        </w:rPr>
+        <w:t>rechercher</w:t>
+      </w:r>
+      <w:proofErr w:type="gramEnd"/>
+      <w:r>
+        <w:rPr>
+          <w:rFonts w:ascii="Ubuntu" w:eastAsia="Ubuntu" w:hAnsi="Ubuntu" w:cs="Ubuntu"/>
+          <w:color w:val="101A33"/>
+          <w:sz w:val="24"/>
+          <w:szCs w:val="24"/>
+        </w:rPr>
+        <w:t xml:space="preserve">, structurer, projeter et annoter notre plan pour s’attaquer à cette charge.  </w:t>
       </w:r>
       <w:r>
         <w:rPr>
@@ -997,7 +995,27 @@
           <w:sz w:val="24"/>
           <w:szCs w:val="24"/>
         </w:rPr>
-        <w:t xml:space="preserve"> (.lib et ou .dll, ou g</w:t>
+        <w:t xml:space="preserve"> (.lib et </w:t>
+      </w:r>
+      <w:proofErr w:type="gramStart"/>
+      <w:r>
+        <w:rPr>
+          <w:rFonts w:ascii="Ubuntu" w:eastAsia="Ubuntu" w:hAnsi="Ubuntu" w:cs="Ubuntu"/>
+          <w:color w:val="101A33"/>
+          <w:sz w:val="24"/>
+          <w:szCs w:val="24"/>
+        </w:rPr>
+        <w:t>ou</w:t>
+      </w:r>
+      <w:proofErr w:type="gramEnd"/>
+      <w:r>
+        <w:rPr>
+          <w:rFonts w:ascii="Ubuntu" w:eastAsia="Ubuntu" w:hAnsi="Ubuntu" w:cs="Ubuntu"/>
+          <w:color w:val="101A33"/>
+          <w:sz w:val="24"/>
+          <w:szCs w:val="24"/>
+        </w:rPr>
+        <w:t xml:space="preserve"> .dll, ou g</w:t>
       </w:r>
       <w:r>
         <w:rPr>
@@ -1065,16 +1083,36 @@
           <w:sz w:val="24"/>
           <w:szCs w:val="24"/>
         </w:rPr>
-        <w:t>(.lib)</w:t>
-      </w:r>
-      <w:r>
-        <w:rPr>
-          <w:rFonts w:ascii="Ubuntu" w:eastAsia="Ubuntu" w:hAnsi="Ubuntu" w:cs="Ubuntu"/>
-          <w:color w:val="101A33"/>
-          <w:sz w:val="24"/>
-          <w:szCs w:val="24"/>
-        </w:rPr>
-        <w:t>/dynamique</w:t>
+        <w:t>(.</w:t>
+      </w:r>
+      <w:proofErr w:type="gramStart"/>
+      <w:r>
+        <w:rPr>
+          <w:rFonts w:ascii="Ubuntu" w:eastAsia="Ubuntu" w:hAnsi="Ubuntu" w:cs="Ubuntu"/>
+          <w:color w:val="101A33"/>
+          <w:sz w:val="24"/>
+          <w:szCs w:val="24"/>
+        </w:rPr>
+        <w:t>lib)</w:t>
+      </w:r>
+      <w:r>
+        <w:rPr>
+          <w:rFonts w:ascii="Ubuntu" w:eastAsia="Ubuntu" w:hAnsi="Ubuntu" w:cs="Ubuntu"/>
+          <w:color w:val="101A33"/>
+          <w:sz w:val="24"/>
+          <w:szCs w:val="24"/>
+        </w:rPr>
+        <w:t>/</w:t>
+      </w:r>
+      <w:proofErr w:type="gramEnd"/>
+      <w:r>
+        <w:rPr>
+          <w:rFonts w:ascii="Ubuntu" w:eastAsia="Ubuntu" w:hAnsi="Ubuntu" w:cs="Ubuntu"/>
+          <w:color w:val="101A33"/>
+          <w:sz w:val="24"/>
+          <w:szCs w:val="24"/>
+        </w:rPr>
+        <w:t>dynamique</w:t>
       </w:r>
       <w:r>
         <w:rPr>
@@ -1100,7 +1138,7 @@
     </w:p>
     <w:p>
       <w:pPr>
-        <w:pStyle w:val="ListParagraph"/>
+        <w:pStyle w:val="Paragraphedeliste"/>
         <w:numPr>
           <w:ilvl w:val="0"/>
           <w:numId w:val="7"/>
@@ -1422,7 +1460,7 @@
     </w:p>
     <w:p>
       <w:pPr>
-        <w:pStyle w:val="ListParagraph"/>
+        <w:pStyle w:val="Paragraphedeliste"/>
         <w:numPr>
           <w:ilvl w:val="0"/>
           <w:numId w:val="8"/>
@@ -1448,7 +1486,7 @@
         <w:proofErr w:type="spellStart"/>
         <w:r>
           <w:rPr>
-            <w:rStyle w:val="Hyperlink"/>
+            <w:rStyle w:val="Hyperlien"/>
             <w:rFonts w:ascii="Ubuntu" w:eastAsia="Ubuntu" w:hAnsi="Ubuntu" w:cs="Ubuntu"/>
             <w:sz w:val="24"/>
             <w:szCs w:val="24"/>
@@ -1478,7 +1516,7 @@
     </w:p>
     <w:p>
       <w:pPr>
-        <w:pStyle w:val="ListParagraph"/>
+        <w:pStyle w:val="Paragraphedeliste"/>
         <w:numPr>
           <w:ilvl w:val="0"/>
           <w:numId w:val="8"/>
@@ -1504,7 +1542,7 @@
         <w:proofErr w:type="spellStart"/>
         <w:r>
           <w:rPr>
-            <w:rStyle w:val="Hyperlink"/>
+            <w:rStyle w:val="Hyperlien"/>
             <w:rFonts w:ascii="Ubuntu" w:eastAsia="Ubuntu" w:hAnsi="Ubuntu" w:cs="Ubuntu"/>
             <w:sz w:val="24"/>
             <w:szCs w:val="24"/>
@@ -1525,7 +1563,7 @@
       <w:hyperlink r:id="rId10" w:anchor="gafe5e4922de1f9932d7e9849bb053b0c0" w:history="1">
         <w:r>
           <w:rPr>
-            <w:rStyle w:val="Hyperlink"/>
+            <w:rStyle w:val="Hyperlien"/>
             <w:rFonts w:ascii="Ubuntu" w:eastAsia="Ubuntu" w:hAnsi="Ubuntu" w:cs="Ubuntu"/>
             <w:sz w:val="24"/>
             <w:szCs w:val="24"/>
@@ -1546,7 +1584,7 @@
         <w:proofErr w:type="spellStart"/>
         <w:r>
           <w:rPr>
-            <w:rStyle w:val="Hyperlink"/>
+            <w:rStyle w:val="Hyperlien"/>
             <w:rFonts w:ascii="Ubuntu" w:eastAsia="Ubuntu" w:hAnsi="Ubuntu" w:cs="Ubuntu"/>
             <w:sz w:val="24"/>
             <w:szCs w:val="24"/>
@@ -1567,7 +1605,7 @@
       <w:hyperlink r:id="rId12" w:anchor="ga31aca791e4b538c4e4a771eb95cc2d07" w:history="1">
         <w:r>
           <w:rPr>
-            <w:rStyle w:val="Hyperlink"/>
+            <w:rStyle w:val="Hyperlien"/>
             <w:rFonts w:ascii="Ubuntu" w:eastAsia="Ubuntu" w:hAnsi="Ubuntu" w:cs="Ubuntu"/>
             <w:sz w:val="24"/>
             <w:szCs w:val="24"/>
@@ -1596,7 +1634,7 @@
     </w:p>
     <w:p>
       <w:pPr>
-        <w:pStyle w:val="ListParagraph"/>
+        <w:pStyle w:val="Paragraphedeliste"/>
         <w:numPr>
           <w:ilvl w:val="0"/>
           <w:numId w:val="8"/>
@@ -1640,7 +1678,7 @@
         <w:proofErr w:type="spellStart"/>
         <w:r>
           <w:rPr>
-            <w:rStyle w:val="Hyperlink"/>
+            <w:rStyle w:val="Hyperlien"/>
             <w:rFonts w:ascii="Ubuntu" w:eastAsia="Ubuntu" w:hAnsi="Ubuntu" w:cs="Ubuntu"/>
             <w:sz w:val="24"/>
             <w:szCs w:val="24"/>
@@ -1679,7 +1717,7 @@
     </w:p>
     <w:p>
       <w:pPr>
-        <w:pStyle w:val="ListParagraph"/>
+        <w:pStyle w:val="Paragraphedeliste"/>
         <w:numPr>
           <w:ilvl w:val="0"/>
           <w:numId w:val="8"/>
@@ -1704,7 +1742,7 @@
     </w:p>
     <w:p>
       <w:pPr>
-        <w:pStyle w:val="ListParagraph"/>
+        <w:pStyle w:val="Paragraphedeliste"/>
         <w:numPr>
           <w:ilvl w:val="0"/>
           <w:numId w:val="8"/>
@@ -1741,7 +1779,7 @@
         <w:proofErr w:type="spellStart"/>
         <w:r>
           <w:rPr>
-            <w:rStyle w:val="Hyperlink"/>
+            <w:rStyle w:val="Hyperlien"/>
             <w:rFonts w:ascii="Ubuntu" w:eastAsia="Ubuntu" w:hAnsi="Ubuntu" w:cs="Ubuntu"/>
             <w:sz w:val="24"/>
             <w:szCs w:val="24"/>
@@ -1771,7 +1809,7 @@
     </w:p>
     <w:p>
       <w:pPr>
-        <w:pStyle w:val="ListParagraph"/>
+        <w:pStyle w:val="Paragraphedeliste"/>
         <w:numPr>
           <w:ilvl w:val="0"/>
           <w:numId w:val="8"/>
@@ -1842,7 +1880,7 @@
         <w:proofErr w:type="spellStart"/>
         <w:r>
           <w:rPr>
-            <w:rStyle w:val="Hyperlink"/>
+            <w:rStyle w:val="Hyperlien"/>
             <w:rFonts w:ascii="Ubuntu" w:eastAsia="Ubuntu" w:hAnsi="Ubuntu" w:cs="Ubuntu"/>
             <w:sz w:val="24"/>
             <w:szCs w:val="24"/>
@@ -1882,7 +1920,7 @@
         <w:proofErr w:type="spellStart"/>
         <w:r>
           <w:rPr>
-            <w:rStyle w:val="Hyperlink"/>
+            <w:rStyle w:val="Hyperlien"/>
             <w:rFonts w:ascii="Ubuntu" w:eastAsia="Ubuntu" w:hAnsi="Ubuntu" w:cs="Ubuntu"/>
             <w:sz w:val="24"/>
             <w:szCs w:val="24"/>
@@ -1975,7 +2013,7 @@
       <w:hyperlink r:id="rId17" w:history="1">
         <w:r>
           <w:rPr>
-            <w:rStyle w:val="Hyperlink"/>
+            <w:rStyle w:val="Hyperlien"/>
             <w:rFonts w:ascii="Ubuntu" w:eastAsia="Ubuntu" w:hAnsi="Ubuntu" w:cs="Ubuntu"/>
             <w:sz w:val="24"/>
             <w:szCs w:val="24"/>
@@ -2154,7 +2192,7 @@
     </w:p>
     <w:p>
       <w:pPr>
-        <w:pStyle w:val="ListParagraph"/>
+        <w:pStyle w:val="Paragraphedeliste"/>
         <w:numPr>
           <w:ilvl w:val="0"/>
           <w:numId w:val="9"/>
@@ -2183,7 +2221,27 @@
           <w:sz w:val="24"/>
           <w:szCs w:val="24"/>
         </w:rPr>
-        <w:t>IMGUI_CHECKVERSION()</w:t>
+        <w:t>IMGUI_</w:t>
+      </w:r>
+      <w:proofErr w:type="gramStart"/>
+      <w:r>
+        <w:rPr>
+          <w:rFonts w:ascii="Ubuntu" w:eastAsia="Ubuntu" w:hAnsi="Ubuntu" w:cs="Ubuntu"/>
+          <w:color w:val="101A33"/>
+          <w:sz w:val="24"/>
+          <w:szCs w:val="24"/>
+        </w:rPr>
+        <w:t>CHECKVERSION(</w:t>
+      </w:r>
+      <w:proofErr w:type="gramEnd"/>
+      <w:r>
+        <w:rPr>
+          <w:rFonts w:ascii="Ubuntu" w:eastAsia="Ubuntu" w:hAnsi="Ubuntu" w:cs="Ubuntu"/>
+          <w:color w:val="101A33"/>
+          <w:sz w:val="24"/>
+          <w:szCs w:val="24"/>
+        </w:rPr>
+        <w:t>)</w:t>
       </w:r>
       <w:r>
         <w:rPr>
@@ -2215,7 +2273,7 @@
     </w:p>
     <w:p>
       <w:pPr>
-        <w:pStyle w:val="ListParagraph"/>
+        <w:pStyle w:val="Paragraphedeliste"/>
         <w:numPr>
           <w:ilvl w:val="0"/>
           <w:numId w:val="9"/>
@@ -2253,7 +2311,27 @@
           <w:sz w:val="24"/>
           <w:szCs w:val="24"/>
         </w:rPr>
-        <w:t xml:space="preserve"> io.ConfigFlags |= ImGuiConfigFlags_NavEnableKeyboard</w:t>
+        <w:t xml:space="preserve"> </w:t>
+      </w:r>
+      <w:proofErr w:type="gramStart"/>
+      <w:r>
+        <w:rPr>
+          <w:rFonts w:ascii="Ubuntu" w:eastAsia="Ubuntu" w:hAnsi="Ubuntu" w:cs="Ubuntu"/>
+          <w:color w:val="101A33"/>
+          <w:sz w:val="24"/>
+          <w:szCs w:val="24"/>
+        </w:rPr>
+        <w:t>io.ConfigFlags</w:t>
+      </w:r>
+      <w:proofErr w:type="gramEnd"/>
+      <w:r>
+        <w:rPr>
+          <w:rFonts w:ascii="Ubuntu" w:eastAsia="Ubuntu" w:hAnsi="Ubuntu" w:cs="Ubuntu"/>
+          <w:color w:val="101A33"/>
+          <w:sz w:val="24"/>
+          <w:szCs w:val="24"/>
+        </w:rPr>
+        <w:t xml:space="preserve"> |= ImGuiConfigFlags_NavEnableKeyboard</w:t>
       </w:r>
       <w:r>
         <w:rPr>
@@ -2276,7 +2354,7 @@
     </w:p>
     <w:p>
       <w:pPr>
-        <w:pStyle w:val="ListParagraph"/>
+        <w:pStyle w:val="Paragraphedeliste"/>
         <w:numPr>
           <w:ilvl w:val="0"/>
           <w:numId w:val="9"/>
@@ -2314,7 +2392,27 @@
           <w:sz w:val="24"/>
           <w:szCs w:val="24"/>
         </w:rPr>
-        <w:t>ImGui_ImplWin32_Init(YOUR_HWND)</w:t>
+        <w:t>ImGui_ImplWin32_</w:t>
+      </w:r>
+      <w:proofErr w:type="gramStart"/>
+      <w:r>
+        <w:rPr>
+          <w:rFonts w:ascii="Ubuntu" w:eastAsia="Ubuntu" w:hAnsi="Ubuntu" w:cs="Ubuntu"/>
+          <w:color w:val="101A33"/>
+          <w:sz w:val="24"/>
+          <w:szCs w:val="24"/>
+        </w:rPr>
+        <w:t>Init(</w:t>
+      </w:r>
+      <w:proofErr w:type="gramEnd"/>
+      <w:r>
+        <w:rPr>
+          <w:rFonts w:ascii="Ubuntu" w:eastAsia="Ubuntu" w:hAnsi="Ubuntu" w:cs="Ubuntu"/>
+          <w:color w:val="101A33"/>
+          <w:sz w:val="24"/>
+          <w:szCs w:val="24"/>
+        </w:rPr>
+        <w:t>YOUR_HWND)</w:t>
       </w:r>
       <w:r>
         <w:rPr>
@@ -2337,7 +2435,7 @@
     </w:p>
     <w:p>
       <w:pPr>
-        <w:pStyle w:val="ListParagraph"/>
+        <w:pStyle w:val="Paragraphedeliste"/>
         <w:ind w:left="1080" w:right="1425"/>
         <w:rPr>
           <w:rFonts w:ascii="Ubuntu" w:eastAsia="Ubuntu" w:hAnsi="Ubuntu" w:cs="Ubuntu"/>
@@ -2355,8 +2453,9 @@
           <w:szCs w:val="24"/>
           <w:lang w:val="en-CA"/>
         </w:rPr>
-        <w:t>ImGui_ImplDX11_Init(YOUR_D3D_DEVICE,</w:t>
-      </w:r>
+        <w:t>ImGui_ImplDX11_</w:t>
+      </w:r>
+      <w:proofErr w:type="gramStart"/>
       <w:r>
         <w:rPr>
           <w:rFonts w:ascii="Ubuntu" w:eastAsia="Ubuntu" w:hAnsi="Ubuntu" w:cs="Ubuntu"/>
@@ -2365,6 +2464,27 @@
           <w:szCs w:val="24"/>
           <w:lang w:val="en-CA"/>
         </w:rPr>
+        <w:t>Init(</w:t>
+      </w:r>
+      <w:proofErr w:type="gramEnd"/>
+      <w:r>
+        <w:rPr>
+          <w:rFonts w:ascii="Ubuntu" w:eastAsia="Ubuntu" w:hAnsi="Ubuntu" w:cs="Ubuntu"/>
+          <w:color w:val="101A33"/>
+          <w:sz w:val="24"/>
+          <w:szCs w:val="24"/>
+          <w:lang w:val="en-CA"/>
+        </w:rPr>
+        <w:t>YOUR_D3D_DEVICE,</w:t>
+      </w:r>
+      <w:r>
+        <w:rPr>
+          <w:rFonts w:ascii="Ubuntu" w:eastAsia="Ubuntu" w:hAnsi="Ubuntu" w:cs="Ubuntu"/>
+          <w:color w:val="101A33"/>
+          <w:sz w:val="24"/>
+          <w:szCs w:val="24"/>
+          <w:lang w:val="en-CA"/>
+        </w:rPr>
         <w:t xml:space="preserve"> </w:t>
       </w:r>
       <w:r>
@@ -2390,7 +2510,7 @@
     </w:p>
     <w:p>
       <w:pPr>
-        <w:pStyle w:val="ListParagraph"/>
+        <w:pStyle w:val="Paragraphedeliste"/>
         <w:numPr>
           <w:ilvl w:val="0"/>
           <w:numId w:val="9"/>
@@ -2415,7 +2535,7 @@
     </w:p>
     <w:p>
       <w:pPr>
-        <w:pStyle w:val="ListParagraph"/>
+        <w:pStyle w:val="Paragraphedeliste"/>
         <w:numPr>
           <w:ilvl w:val="0"/>
           <w:numId w:val="9"/>
@@ -2445,7 +2565,27 @@
           <w:sz w:val="24"/>
           <w:szCs w:val="24"/>
         </w:rPr>
-        <w:t>ImGui_ImplDX11_Shutdown()</w:t>
+        <w:t>ImGui_ImplDX11_</w:t>
+      </w:r>
+      <w:proofErr w:type="gramStart"/>
+      <w:r>
+        <w:rPr>
+          <w:rFonts w:ascii="Ubuntu" w:eastAsia="Ubuntu" w:hAnsi="Ubuntu" w:cs="Ubuntu"/>
+          <w:color w:val="101A33"/>
+          <w:sz w:val="24"/>
+          <w:szCs w:val="24"/>
+        </w:rPr>
+        <w:t>Shutdown(</w:t>
+      </w:r>
+      <w:proofErr w:type="gramEnd"/>
+      <w:r>
+        <w:rPr>
+          <w:rFonts w:ascii="Ubuntu" w:eastAsia="Ubuntu" w:hAnsi="Ubuntu" w:cs="Ubuntu"/>
+          <w:color w:val="101A33"/>
+          <w:sz w:val="24"/>
+          <w:szCs w:val="24"/>
+        </w:rPr>
+        <w:t>)</w:t>
       </w:r>
       <w:r>
         <w:rPr>
@@ -2549,7 +2689,7 @@
       <w:hyperlink r:id="rId18" w:history="1">
         <w:r>
           <w:rPr>
-            <w:rStyle w:val="Hyperlink"/>
+            <w:rStyle w:val="Hyperlien"/>
             <w:rFonts w:ascii="Ubuntu" w:eastAsia="Ubuntu" w:hAnsi="Ubuntu" w:cs="Ubuntu"/>
             <w:sz w:val="24"/>
             <w:szCs w:val="24"/>
@@ -3050,7 +3190,7 @@
     </w:p>
     <w:p>
       <w:pPr>
-        <w:pStyle w:val="ListParagraph"/>
+        <w:pStyle w:val="Paragraphedeliste"/>
         <w:numPr>
           <w:ilvl w:val="0"/>
           <w:numId w:val="10"/>
@@ -3072,8 +3212,9 @@
           <w:szCs w:val="24"/>
           <w:lang w:val="en-CA"/>
         </w:rPr>
-        <w:t>Initialiser avec PxCreateFoundation</w:t>
-      </w:r>
+        <w:t xml:space="preserve">Initialiser avec </w:t>
+      </w:r>
+      <w:proofErr w:type="gramStart"/>
       <w:r>
         <w:rPr>
           <w:rFonts w:ascii="Ubuntu" w:eastAsia="Ubuntu" w:hAnsi="Ubuntu" w:cs="Ubuntu"/>
@@ -3082,8 +3223,19 @@
           <w:szCs w:val="24"/>
           <w:lang w:val="en-CA"/>
         </w:rPr>
+        <w:t>PxCreateFoundation</w:t>
+      </w:r>
+      <w:r>
+        <w:rPr>
+          <w:rFonts w:ascii="Ubuntu" w:eastAsia="Ubuntu" w:hAnsi="Ubuntu" w:cs="Ubuntu"/>
+          <w:color w:val="101A33"/>
+          <w:sz w:val="24"/>
+          <w:szCs w:val="24"/>
+          <w:lang w:val="en-CA"/>
+        </w:rPr>
         <w:t>(</w:t>
       </w:r>
+      <w:proofErr w:type="gramEnd"/>
       <w:r>
         <w:rPr>
           <w:rFonts w:ascii="Ubuntu" w:eastAsia="Ubuntu" w:hAnsi="Ubuntu" w:cs="Ubuntu"/>
@@ -3107,7 +3259,7 @@
     </w:p>
     <w:p>
       <w:pPr>
-        <w:pStyle w:val="ListParagraph"/>
+        <w:pStyle w:val="Paragraphedeliste"/>
         <w:numPr>
           <w:ilvl w:val="0"/>
           <w:numId w:val="10"/>
@@ -3220,6 +3372,7 @@
         <w:t xml:space="preserve">* transport = </w:t>
       </w:r>
       <w:proofErr w:type="spellStart"/>
+      <w:proofErr w:type="gramStart"/>
       <w:r>
         <w:rPr>
           <w:rFonts w:ascii="Ubuntu" w:eastAsia="Ubuntu" w:hAnsi="Ubuntu" w:cs="Ubuntu"/>
@@ -3239,7 +3392,18 @@
           <w:szCs w:val="24"/>
           <w:lang w:val="en-CA"/>
         </w:rPr>
-        <w:t xml:space="preserve">(PVD_HOST, 5425, 10), </w:t>
+        <w:t>(</w:t>
+      </w:r>
+      <w:proofErr w:type="gramEnd"/>
+      <w:r>
+        <w:rPr>
+          <w:rFonts w:ascii="Ubuntu" w:eastAsia="Ubuntu" w:hAnsi="Ubuntu" w:cs="Ubuntu"/>
+          <w:color w:val="101A33"/>
+          <w:sz w:val="24"/>
+          <w:szCs w:val="24"/>
+          <w:lang w:val="en-CA"/>
+        </w:rPr>
+        <w:t xml:space="preserve">PVD_HOST, 5425, 10), </w:t>
       </w:r>
       <w:proofErr w:type="spellStart"/>
       <w:r>
@@ -3340,7 +3504,7 @@
     </w:p>
     <w:p>
       <w:pPr>
-        <w:pStyle w:val="ListParagraph"/>
+        <w:pStyle w:val="Paragraphedeliste"/>
         <w:numPr>
           <w:ilvl w:val="0"/>
           <w:numId w:val="10"/>
@@ -3383,6 +3547,7 @@
         <w:t xml:space="preserve"> = </w:t>
       </w:r>
       <w:proofErr w:type="spellStart"/>
+      <w:proofErr w:type="gramStart"/>
       <w:r>
         <w:rPr>
           <w:rFonts w:ascii="Ubuntu" w:eastAsia="Ubuntu" w:hAnsi="Ubuntu" w:cs="Ubuntu"/>
@@ -3400,7 +3565,17 @@
           <w:sz w:val="24"/>
           <w:szCs w:val="24"/>
         </w:rPr>
-        <w:t>(PX_PHYSICS_VERSION, *</w:t>
+        <w:t>(</w:t>
+      </w:r>
+      <w:proofErr w:type="gramEnd"/>
+      <w:r>
+        <w:rPr>
+          <w:rFonts w:ascii="Ubuntu" w:eastAsia="Ubuntu" w:hAnsi="Ubuntu" w:cs="Ubuntu"/>
+          <w:color w:val="101A33"/>
+          <w:sz w:val="24"/>
+          <w:szCs w:val="24"/>
+        </w:rPr>
+        <w:t>PX_PHYSICS_VERSION, *</w:t>
       </w:r>
       <w:proofErr w:type="spellStart"/>
       <w:r>
@@ -3425,7 +3600,7 @@
     </w:p>
     <w:p>
       <w:pPr>
-        <w:pStyle w:val="ListParagraph"/>
+        <w:pStyle w:val="Paragraphedeliste"/>
         <w:ind w:left="1080" w:right="1425"/>
         <w:rPr>
           <w:rFonts w:ascii="Ubuntu" w:eastAsia="Ubuntu" w:hAnsi="Ubuntu" w:cs="Ubuntu"/>
@@ -3445,6 +3620,7 @@
         <w:t xml:space="preserve"> </w:t>
       </w:r>
       <w:proofErr w:type="spellStart"/>
+      <w:proofErr w:type="gramStart"/>
       <w:r>
         <w:rPr>
           <w:rFonts w:ascii="Ubuntu" w:eastAsia="Ubuntu" w:hAnsi="Ubuntu" w:cs="Ubuntu"/>
@@ -3464,7 +3640,18 @@
           <w:szCs w:val="24"/>
           <w:lang w:val="en-CA"/>
         </w:rPr>
-        <w:t xml:space="preserve">(), </w:t>
+        <w:t>(</w:t>
+      </w:r>
+      <w:proofErr w:type="gramEnd"/>
+      <w:r>
+        <w:rPr>
+          <w:rFonts w:ascii="Ubuntu" w:eastAsia="Ubuntu" w:hAnsi="Ubuntu" w:cs="Ubuntu"/>
+          <w:color w:val="101A33"/>
+          <w:sz w:val="24"/>
+          <w:szCs w:val="24"/>
+          <w:lang w:val="en-CA"/>
+        </w:rPr>
+        <w:t xml:space="preserve">), </w:t>
       </w:r>
       <w:proofErr w:type="spellStart"/>
       <w:r>
@@ -3523,7 +3710,7 @@
     </w:p>
     <w:p>
       <w:pPr>
-        <w:pStyle w:val="ListParagraph"/>
+        <w:pStyle w:val="Paragraphedeliste"/>
         <w:numPr>
           <w:ilvl w:val="0"/>
           <w:numId w:val="10"/>
@@ -3548,7 +3735,7 @@
     </w:p>
     <w:p>
       <w:pPr>
-        <w:pStyle w:val="ListParagraph"/>
+        <w:pStyle w:val="Paragraphedeliste"/>
         <w:numPr>
           <w:ilvl w:val="0"/>
           <w:numId w:val="10"/>
@@ -3588,7 +3775,27 @@
           <w:sz w:val="24"/>
           <w:szCs w:val="24"/>
         </w:rPr>
-        <w:t>-&gt;release() e</w:t>
+        <w:t>-&gt;</w:t>
+      </w:r>
+      <w:proofErr w:type="gramStart"/>
+      <w:r>
+        <w:rPr>
+          <w:rFonts w:ascii="Ubuntu" w:eastAsia="Ubuntu" w:hAnsi="Ubuntu" w:cs="Ubuntu"/>
+          <w:color w:val="101A33"/>
+          <w:sz w:val="24"/>
+          <w:szCs w:val="24"/>
+        </w:rPr>
+        <w:t>release(</w:t>
+      </w:r>
+      <w:proofErr w:type="gramEnd"/>
+      <w:r>
+        <w:rPr>
+          <w:rFonts w:ascii="Ubuntu" w:eastAsia="Ubuntu" w:hAnsi="Ubuntu" w:cs="Ubuntu"/>
+          <w:color w:val="101A33"/>
+          <w:sz w:val="24"/>
+          <w:szCs w:val="24"/>
+        </w:rPr>
+        <w:t>) e</w:t>
       </w:r>
       <w:r>
         <w:rPr>
@@ -3693,7 +3900,7 @@
       <w:hyperlink r:id="rId19" w:anchor="a-brief-overview-of-physx" w:history="1">
         <w:r>
           <w:rPr>
-            <w:rStyle w:val="Hyperlink"/>
+            <w:rStyle w:val="Hyperlien"/>
             <w:rFonts w:ascii="Ubuntu" w:eastAsia="Ubuntu" w:hAnsi="Ubuntu" w:cs="Ubuntu"/>
             <w:sz w:val="24"/>
             <w:szCs w:val="24"/>
@@ -3715,7 +3922,7 @@
       <w:hyperlink r:id="rId20" w:history="1">
         <w:r>
           <w:rPr>
-            <w:rStyle w:val="Hyperlink"/>
+            <w:rStyle w:val="Hyperlien"/>
             <w:rFonts w:ascii="Ubuntu" w:eastAsia="Ubuntu" w:hAnsi="Ubuntu" w:cs="Ubuntu"/>
             <w:sz w:val="24"/>
             <w:szCs w:val="24"/>
@@ -3768,6 +3975,7 @@
         </w:rPr>
         <w:t xml:space="preserve">6 </w:t>
       </w:r>
+      <w:proofErr w:type="gramStart"/>
       <w:r>
         <w:rPr>
           <w:rFonts w:ascii="Ubuntu" w:eastAsia="Ubuntu" w:hAnsi="Ubuntu" w:cs="Ubuntu"/>
@@ -3793,7 +4001,17 @@
           <w:sz w:val="24"/>
           <w:szCs w:val="24"/>
         </w:rPr>
-        <w:t xml:space="preserve"> (Audio)</w:t>
+        <w:t xml:space="preserve"> (</w:t>
+      </w:r>
+      <w:proofErr w:type="gramEnd"/>
+      <w:r>
+        <w:rPr>
+          <w:rFonts w:ascii="Ubuntu" w:eastAsia="Ubuntu" w:hAnsi="Ubuntu" w:cs="Ubuntu"/>
+          <w:color w:val="101A33"/>
+          <w:sz w:val="24"/>
+          <w:szCs w:val="24"/>
+        </w:rPr>
+        <w:t>Audio)</w:t>
       </w:r>
     </w:p>
     <w:p>
@@ -3960,7 +4178,7 @@
     </w:p>
     <w:p>
       <w:pPr>
-        <w:pStyle w:val="ListParagraph"/>
+        <w:pStyle w:val="Paragraphedeliste"/>
         <w:numPr>
           <w:ilvl w:val="0"/>
           <w:numId w:val="11"/>
@@ -4001,9 +4219,31 @@
           <w:sz w:val="24"/>
           <w:szCs w:val="24"/>
         </w:rPr>
-        <w:t>’’ avec SoLoud::</w:t>
+        <w:t xml:space="preserve">’’ avec </w:t>
       </w:r>
       <w:proofErr w:type="spellStart"/>
+      <w:proofErr w:type="gramStart"/>
+      <w:r>
+        <w:rPr>
+          <w:rFonts w:ascii="Ubuntu" w:eastAsia="Ubuntu" w:hAnsi="Ubuntu" w:cs="Ubuntu"/>
+          <w:color w:val="101A33"/>
+          <w:sz w:val="24"/>
+          <w:szCs w:val="24"/>
+        </w:rPr>
+        <w:t>SoLoud</w:t>
+      </w:r>
+      <w:proofErr w:type="spellEnd"/>
+      <w:r>
+        <w:rPr>
+          <w:rFonts w:ascii="Ubuntu" w:eastAsia="Ubuntu" w:hAnsi="Ubuntu" w:cs="Ubuntu"/>
+          <w:color w:val="101A33"/>
+          <w:sz w:val="24"/>
+          <w:szCs w:val="24"/>
+        </w:rPr>
+        <w:t>::</w:t>
+      </w:r>
+      <w:proofErr w:type="spellStart"/>
+      <w:proofErr w:type="gramEnd"/>
       <w:r>
         <w:rPr>
           <w:rFonts w:ascii="Ubuntu" w:eastAsia="Ubuntu" w:hAnsi="Ubuntu" w:cs="Ubuntu"/>
@@ -4075,7 +4315,7 @@
     </w:p>
     <w:p>
       <w:pPr>
-        <w:pStyle w:val="ListParagraph"/>
+        <w:pStyle w:val="Paragraphedeliste"/>
         <w:numPr>
           <w:ilvl w:val="0"/>
           <w:numId w:val="11"/>
@@ -4098,16 +4338,29 @@
         </w:rPr>
         <w:t xml:space="preserve">Importer un sons </w:t>
       </w:r>
-      <w:r>
-        <w:rPr>
-          <w:rFonts w:ascii="Ubuntu" w:eastAsia="Ubuntu" w:hAnsi="Ubuntu" w:cs="Ubuntu"/>
-          <w:color w:val="101A33"/>
-          <w:sz w:val="24"/>
-          <w:szCs w:val="24"/>
-        </w:rPr>
-        <w:t>SoLoud::</w:t>
-      </w:r>
       <w:proofErr w:type="spellStart"/>
+      <w:proofErr w:type="gramStart"/>
+      <w:r>
+        <w:rPr>
+          <w:rFonts w:ascii="Ubuntu" w:eastAsia="Ubuntu" w:hAnsi="Ubuntu" w:cs="Ubuntu"/>
+          <w:color w:val="101A33"/>
+          <w:sz w:val="24"/>
+          <w:szCs w:val="24"/>
+        </w:rPr>
+        <w:t>SoLoud</w:t>
+      </w:r>
+      <w:proofErr w:type="spellEnd"/>
+      <w:r>
+        <w:rPr>
+          <w:rFonts w:ascii="Ubuntu" w:eastAsia="Ubuntu" w:hAnsi="Ubuntu" w:cs="Ubuntu"/>
+          <w:color w:val="101A33"/>
+          <w:sz w:val="24"/>
+          <w:szCs w:val="24"/>
+        </w:rPr>
+        <w:t>::</w:t>
+      </w:r>
+      <w:proofErr w:type="spellStart"/>
+      <w:proofErr w:type="gramEnd"/>
       <w:r>
         <w:rPr>
           <w:rFonts w:ascii="Ubuntu" w:eastAsia="Ubuntu" w:hAnsi="Ubuntu" w:cs="Ubuntu"/>
@@ -4179,7 +4432,7 @@
     </w:p>
     <w:p>
       <w:pPr>
-        <w:pStyle w:val="ListParagraph"/>
+        <w:pStyle w:val="Paragraphedeliste"/>
         <w:numPr>
           <w:ilvl w:val="0"/>
           <w:numId w:val="11"/>
@@ -4200,7 +4453,27 @@
           <w:sz w:val="24"/>
           <w:szCs w:val="24"/>
         </w:rPr>
-        <w:t xml:space="preserve">Modifier le sons si désiré, pour ensuite le jouer avec </w:t>
+        <w:t xml:space="preserve">Modifier </w:t>
+      </w:r>
+      <w:proofErr w:type="gramStart"/>
+      <w:r>
+        <w:rPr>
+          <w:rFonts w:ascii="Ubuntu" w:eastAsia="Ubuntu" w:hAnsi="Ubuntu" w:cs="Ubuntu"/>
+          <w:color w:val="101A33"/>
+          <w:sz w:val="24"/>
+          <w:szCs w:val="24"/>
+        </w:rPr>
+        <w:t>le sons si désiré</w:t>
+      </w:r>
+      <w:proofErr w:type="gramEnd"/>
+      <w:r>
+        <w:rPr>
+          <w:rFonts w:ascii="Ubuntu" w:eastAsia="Ubuntu" w:hAnsi="Ubuntu" w:cs="Ubuntu"/>
+          <w:color w:val="101A33"/>
+          <w:sz w:val="24"/>
+          <w:szCs w:val="24"/>
+        </w:rPr>
+        <w:t xml:space="preserve">, pour ensuite le jouer avec </w:t>
       </w:r>
       <w:proofErr w:type="spellStart"/>
       <w:r>
@@ -4254,7 +4527,7 @@
     </w:p>
     <w:p>
       <w:pPr>
-        <w:pStyle w:val="ListParagraph"/>
+        <w:pStyle w:val="Paragraphedeliste"/>
         <w:numPr>
           <w:ilvl w:val="0"/>
           <w:numId w:val="11"/>
@@ -4364,7 +4637,7 @@
       <w:hyperlink r:id="rId21" w:history="1">
         <w:r>
           <w:rPr>
-            <w:rStyle w:val="Hyperlink"/>
+            <w:rStyle w:val="Hyperlien"/>
             <w:rFonts w:ascii="Ubuntu" w:eastAsia="Ubuntu" w:hAnsi="Ubuntu" w:cs="Ubuntu"/>
             <w:sz w:val="24"/>
             <w:szCs w:val="24"/>
@@ -4391,9 +4664,14 @@
         <w:jc w:val="both"/>
         <w:rPr>
           <w:rFonts w:ascii="Ubuntu" w:eastAsia="Ubuntu" w:hAnsi="Ubuntu" w:cs="Ubuntu"/>
-          <w:color w:val="101A33"/>
-          <w:sz w:val="24"/>
-          <w:szCs w:val="24"/>
+          <w:b/>
+          <w:bCs/>
+          <w:i/>
+          <w:iCs/>
+          <w:color w:val="101A33"/>
+          <w:sz w:val="24"/>
+          <w:szCs w:val="24"/>
+          <w:u w:val="single"/>
         </w:rPr>
       </w:pPr>
       <w:r>
@@ -4405,6 +4683,455 @@
         </w:rPr>
         <w:t xml:space="preserve">7 </w:t>
       </w:r>
+      <w:r>
+        <w:rPr>
+          <w:rFonts w:ascii="Ubuntu" w:eastAsia="Ubuntu" w:hAnsi="Ubuntu" w:cs="Ubuntu"/>
+          <w:b/>
+          <w:bCs/>
+          <w:i/>
+          <w:iCs/>
+          <w:color w:val="101A33"/>
+          <w:sz w:val="24"/>
+          <w:szCs w:val="24"/>
+          <w:u w:val="single"/>
+        </w:rPr>
+        <w:t>Assimp (3D Model Importer)</w:t>
+      </w:r>
+    </w:p>
+    <w:p>
+      <w:pPr>
+        <w:ind w:right="1425"/>
+        <w:jc w:val="both"/>
+        <w:rPr>
+          <w:rFonts w:ascii="Ubuntu" w:eastAsia="Ubuntu" w:hAnsi="Ubuntu" w:cs="Ubuntu"/>
+          <w:color w:val="101A33"/>
+          <w:sz w:val="24"/>
+          <w:szCs w:val="24"/>
+        </w:rPr>
+      </w:pPr>
+    </w:p>
+    <w:p>
+      <w:pPr>
+        <w:ind w:right="1425"/>
+        <w:jc w:val="both"/>
+        <w:rPr>
+          <w:rFonts w:ascii="Ubuntu" w:eastAsia="Ubuntu" w:hAnsi="Ubuntu" w:cs="Ubuntu"/>
+          <w:color w:val="101A33"/>
+          <w:sz w:val="24"/>
+          <w:szCs w:val="24"/>
+        </w:rPr>
+      </w:pPr>
+      <w:r>
+        <w:rPr>
+          <w:rFonts w:ascii="Ubuntu" w:eastAsia="Ubuntu" w:hAnsi="Ubuntu" w:cs="Ubuntu"/>
+          <w:color w:val="101A33"/>
+          <w:sz w:val="24"/>
+          <w:szCs w:val="24"/>
+        </w:rPr>
+        <w:t>La bibliothèque Open Asset Import Library (Assimp) permet le chargement et la manipulation de modèles 3D provenant de divers formats de fichiers. Elle offre une solution puissante et flexible pour traiter des données de modèles 3D dans une application. Assimp prend en charge une variété de formats, facilitant l'importation de modèles provenant de différentes sources.</w:t>
+      </w:r>
+    </w:p>
+    <w:p>
+      <w:pPr>
+        <w:ind w:right="1425"/>
+        <w:jc w:val="both"/>
+        <w:rPr>
+          <w:rFonts w:ascii="Ubuntu" w:eastAsia="Ubuntu" w:hAnsi="Ubuntu" w:cs="Ubuntu"/>
+          <w:color w:val="101A33"/>
+          <w:sz w:val="24"/>
+          <w:szCs w:val="24"/>
+        </w:rPr>
+      </w:pPr>
+    </w:p>
+    <w:p>
+      <w:pPr>
+        <w:ind w:right="1425"/>
+        <w:jc w:val="both"/>
+        <w:rPr>
+          <w:rFonts w:ascii="Ubuntu" w:eastAsia="Ubuntu" w:hAnsi="Ubuntu" w:cs="Ubuntu"/>
+          <w:b/>
+          <w:bCs/>
+          <w:i/>
+          <w:iCs/>
+          <w:color w:val="101A33"/>
+          <w:sz w:val="24"/>
+          <w:szCs w:val="24"/>
+        </w:rPr>
+      </w:pPr>
+      <w:r>
+        <w:rPr>
+          <w:rFonts w:ascii="Ubuntu" w:eastAsia="Ubuntu" w:hAnsi="Ubuntu" w:cs="Ubuntu"/>
+          <w:b/>
+          <w:bCs/>
+          <w:i/>
+          <w:iCs/>
+          <w:color w:val="101A33"/>
+          <w:sz w:val="24"/>
+          <w:szCs w:val="24"/>
+        </w:rPr>
+        <w:t>Initialisation :</w:t>
+      </w:r>
+    </w:p>
+    <w:p>
+      <w:pPr>
+        <w:ind w:right="1425"/>
+        <w:jc w:val="both"/>
+        <w:rPr>
+          <w:rFonts w:ascii="Ubuntu" w:eastAsia="Ubuntu" w:hAnsi="Ubuntu" w:cs="Ubuntu"/>
+          <w:color w:val="101A33"/>
+          <w:sz w:val="24"/>
+          <w:szCs w:val="24"/>
+        </w:rPr>
+      </w:pPr>
+    </w:p>
+    <w:p>
+      <w:pPr>
+        <w:numPr>
+          <w:ilvl w:val="0"/>
+          <w:numId w:val="12"/>
+        </w:numPr>
+        <w:ind w:right="1425"/>
+        <w:jc w:val="both"/>
+        <w:rPr>
+          <w:rFonts w:ascii="Ubuntu" w:eastAsia="Ubuntu" w:hAnsi="Ubuntu" w:cs="Ubuntu"/>
+          <w:color w:val="101A33"/>
+          <w:sz w:val="24"/>
+          <w:szCs w:val="24"/>
+        </w:rPr>
+      </w:pPr>
+      <w:r>
+        <w:rPr>
+          <w:rFonts w:ascii="Ubuntu" w:eastAsia="Ubuntu" w:hAnsi="Ubuntu" w:cs="Ubuntu"/>
+          <w:color w:val="101A33"/>
+          <w:sz w:val="24"/>
+          <w:szCs w:val="24"/>
+        </w:rPr>
+        <w:t xml:space="preserve">Utilisez la fonction </w:t>
+      </w:r>
+      <w:r>
+        <w:rPr>
+          <w:rFonts w:ascii="Ubuntu" w:eastAsia="Ubuntu" w:hAnsi="Ubuntu" w:cs="Ubuntu"/>
+          <w:b/>
+          <w:bCs/>
+          <w:color w:val="101A33"/>
+          <w:sz w:val="24"/>
+          <w:szCs w:val="24"/>
+        </w:rPr>
+        <w:t>aiCreateDefaultIOSystem</w:t>
+      </w:r>
+      <w:r>
+        <w:rPr>
+          <w:rFonts w:ascii="Ubuntu" w:eastAsia="Ubuntu" w:hAnsi="Ubuntu" w:cs="Ubuntu"/>
+          <w:color w:val="101A33"/>
+          <w:sz w:val="24"/>
+          <w:szCs w:val="24"/>
+        </w:rPr>
+        <w:t xml:space="preserve"> pour créer un système d'E/S par défaut.</w:t>
+      </w:r>
+    </w:p>
+    <w:p>
+      <w:pPr>
+        <w:numPr>
+          <w:ilvl w:val="0"/>
+          <w:numId w:val="12"/>
+        </w:numPr>
+        <w:ind w:right="1425"/>
+        <w:jc w:val="both"/>
+        <w:rPr>
+          <w:rFonts w:ascii="Ubuntu" w:eastAsia="Ubuntu" w:hAnsi="Ubuntu" w:cs="Ubuntu"/>
+          <w:color w:val="101A33"/>
+          <w:sz w:val="24"/>
+          <w:szCs w:val="24"/>
+        </w:rPr>
+      </w:pPr>
+      <w:r>
+        <w:rPr>
+          <w:rFonts w:ascii="Ubuntu" w:eastAsia="Ubuntu" w:hAnsi="Ubuntu" w:cs="Ubuntu"/>
+          <w:color w:val="101A33"/>
+          <w:sz w:val="24"/>
+          <w:szCs w:val="24"/>
+        </w:rPr>
+        <w:t xml:space="preserve">Initialisez la bibliothèque avec </w:t>
+      </w:r>
+      <w:r>
+        <w:rPr>
+          <w:rFonts w:ascii="Ubuntu" w:eastAsia="Ubuntu" w:hAnsi="Ubuntu" w:cs="Ubuntu"/>
+          <w:b/>
+          <w:bCs/>
+          <w:color w:val="101A33"/>
+          <w:sz w:val="24"/>
+          <w:szCs w:val="24"/>
+        </w:rPr>
+        <w:t>aiImportFile</w:t>
+      </w:r>
+      <w:r>
+        <w:rPr>
+          <w:rFonts w:ascii="Ubuntu" w:eastAsia="Ubuntu" w:hAnsi="Ubuntu" w:cs="Ubuntu"/>
+          <w:color w:val="101A33"/>
+          <w:sz w:val="24"/>
+          <w:szCs w:val="24"/>
+        </w:rPr>
+        <w:t xml:space="preserve"> en spécifiant le chemin du fichier et les drapeaux d'importation nécessaires.</w:t>
+      </w:r>
+    </w:p>
+    <w:p>
+      <w:pPr>
+        <w:ind w:left="720" w:right="1425"/>
+        <w:jc w:val="both"/>
+        <w:rPr>
+          <w:rFonts w:ascii="Ubuntu" w:eastAsia="Ubuntu" w:hAnsi="Ubuntu" w:cs="Ubuntu"/>
+          <w:color w:val="101A33"/>
+          <w:sz w:val="24"/>
+          <w:szCs w:val="24"/>
+        </w:rPr>
+      </w:pPr>
+    </w:p>
+    <w:p>
+      <w:pPr>
+        <w:ind w:right="1425"/>
+        <w:jc w:val="both"/>
+        <w:rPr>
+          <w:rFonts w:ascii="Ubuntu" w:eastAsia="Ubuntu" w:hAnsi="Ubuntu" w:cs="Ubuntu"/>
+          <w:b/>
+          <w:bCs/>
+          <w:i/>
+          <w:iCs/>
+          <w:color w:val="101A33"/>
+          <w:sz w:val="24"/>
+          <w:szCs w:val="24"/>
+        </w:rPr>
+      </w:pPr>
+      <w:r>
+        <w:rPr>
+          <w:rFonts w:ascii="Ubuntu" w:eastAsia="Ubuntu" w:hAnsi="Ubuntu" w:cs="Ubuntu"/>
+          <w:b/>
+          <w:bCs/>
+          <w:i/>
+          <w:iCs/>
+          <w:color w:val="101A33"/>
+          <w:sz w:val="24"/>
+          <w:szCs w:val="24"/>
+        </w:rPr>
+        <w:t>Manipulation de la scène :</w:t>
+      </w:r>
+    </w:p>
+    <w:p>
+      <w:pPr>
+        <w:ind w:right="1425"/>
+        <w:jc w:val="both"/>
+        <w:rPr>
+          <w:rFonts w:ascii="Ubuntu" w:eastAsia="Ubuntu" w:hAnsi="Ubuntu" w:cs="Ubuntu"/>
+          <w:color w:val="101A33"/>
+          <w:sz w:val="24"/>
+          <w:szCs w:val="24"/>
+        </w:rPr>
+      </w:pPr>
+    </w:p>
+    <w:p>
+      <w:pPr>
+        <w:ind w:right="1425"/>
+        <w:jc w:val="both"/>
+        <w:rPr>
+          <w:rFonts w:ascii="Ubuntu" w:eastAsia="Ubuntu" w:hAnsi="Ubuntu" w:cs="Ubuntu"/>
+          <w:color w:val="101A33"/>
+          <w:sz w:val="24"/>
+          <w:szCs w:val="24"/>
+        </w:rPr>
+      </w:pPr>
+      <w:r>
+        <w:rPr>
+          <w:rFonts w:ascii="Ubuntu" w:eastAsia="Ubuntu" w:hAnsi="Ubuntu" w:cs="Ubuntu"/>
+          <w:color w:val="101A33"/>
+          <w:sz w:val="24"/>
+          <w:szCs w:val="24"/>
+        </w:rPr>
+        <w:t>Accédez aux données de la scène via la structure aiScene.</w:t>
+      </w:r>
+    </w:p>
+    <w:p>
+      <w:pPr>
+        <w:ind w:right="1425"/>
+        <w:jc w:val="both"/>
+        <w:rPr>
+          <w:rFonts w:ascii="Ubuntu" w:eastAsia="Ubuntu" w:hAnsi="Ubuntu" w:cs="Ubuntu"/>
+          <w:color w:val="101A33"/>
+          <w:sz w:val="24"/>
+          <w:szCs w:val="24"/>
+        </w:rPr>
+      </w:pPr>
+      <w:r>
+        <w:rPr>
+          <w:rFonts w:ascii="Ubuntu" w:eastAsia="Ubuntu" w:hAnsi="Ubuntu" w:cs="Ubuntu"/>
+          <w:color w:val="101A33"/>
+          <w:sz w:val="24"/>
+          <w:szCs w:val="24"/>
+        </w:rPr>
+        <w:t>Parcourez les nœuds (aiNode) pour obtenir des informations sur la hiérarchie du modèle.</w:t>
+      </w:r>
+    </w:p>
+    <w:p>
+      <w:pPr>
+        <w:ind w:right="1425"/>
+        <w:jc w:val="both"/>
+        <w:rPr>
+          <w:rFonts w:ascii="Ubuntu" w:eastAsia="Ubuntu" w:hAnsi="Ubuntu" w:cs="Ubuntu"/>
+          <w:color w:val="101A33"/>
+          <w:sz w:val="24"/>
+          <w:szCs w:val="24"/>
+        </w:rPr>
+      </w:pPr>
+    </w:p>
+    <w:p>
+      <w:pPr>
+        <w:ind w:right="1425"/>
+        <w:jc w:val="both"/>
+        <w:rPr>
+          <w:rFonts w:ascii="Ubuntu" w:eastAsia="Ubuntu" w:hAnsi="Ubuntu" w:cs="Ubuntu"/>
+          <w:color w:val="101A33"/>
+          <w:sz w:val="24"/>
+          <w:szCs w:val="24"/>
+        </w:rPr>
+      </w:pPr>
+    </w:p>
+    <w:p>
+      <w:pPr>
+        <w:ind w:right="1425"/>
+        <w:jc w:val="both"/>
+        <w:rPr>
+          <w:rFonts w:ascii="Ubuntu" w:eastAsia="Ubuntu" w:hAnsi="Ubuntu" w:cs="Ubuntu"/>
+          <w:b/>
+          <w:bCs/>
+          <w:i/>
+          <w:iCs/>
+          <w:color w:val="101A33"/>
+          <w:sz w:val="24"/>
+          <w:szCs w:val="24"/>
+        </w:rPr>
+      </w:pPr>
+      <w:r>
+        <w:rPr>
+          <w:rFonts w:ascii="Ubuntu" w:eastAsia="Ubuntu" w:hAnsi="Ubuntu" w:cs="Ubuntu"/>
+          <w:b/>
+          <w:bCs/>
+          <w:i/>
+          <w:iCs/>
+          <w:color w:val="101A33"/>
+          <w:sz w:val="24"/>
+          <w:szCs w:val="24"/>
+        </w:rPr>
+        <w:t>Libération des ressources :</w:t>
+      </w:r>
+    </w:p>
+    <w:p>
+      <w:pPr>
+        <w:ind w:right="1425"/>
+        <w:jc w:val="both"/>
+        <w:rPr>
+          <w:rFonts w:ascii="Ubuntu" w:eastAsia="Ubuntu" w:hAnsi="Ubuntu" w:cs="Ubuntu"/>
+          <w:color w:val="101A33"/>
+          <w:sz w:val="24"/>
+          <w:szCs w:val="24"/>
+        </w:rPr>
+      </w:pPr>
+    </w:p>
+    <w:p>
+      <w:pPr>
+        <w:ind w:right="1425"/>
+        <w:jc w:val="both"/>
+        <w:rPr>
+          <w:rFonts w:ascii="Ubuntu" w:eastAsia="Ubuntu" w:hAnsi="Ubuntu" w:cs="Ubuntu"/>
+          <w:color w:val="101A33"/>
+          <w:sz w:val="24"/>
+          <w:szCs w:val="24"/>
+        </w:rPr>
+      </w:pPr>
+      <w:r>
+        <w:rPr>
+          <w:rFonts w:ascii="Ubuntu" w:eastAsia="Ubuntu" w:hAnsi="Ubuntu" w:cs="Ubuntu"/>
+          <w:color w:val="101A33"/>
+          <w:sz w:val="24"/>
+          <w:szCs w:val="24"/>
+        </w:rPr>
+        <w:t>Libérez la mémoire utilisée par la scène avec aiReleaseImport.</w:t>
+      </w:r>
+    </w:p>
+    <w:p>
+      <w:pPr>
+        <w:ind w:right="1425"/>
+        <w:jc w:val="both"/>
+        <w:rPr>
+          <w:rFonts w:ascii="Ubuntu" w:eastAsia="Ubuntu" w:hAnsi="Ubuntu" w:cs="Ubuntu"/>
+          <w:color w:val="101A33"/>
+          <w:sz w:val="24"/>
+          <w:szCs w:val="24"/>
+        </w:rPr>
+      </w:pPr>
+    </w:p>
+    <w:p>
+      <w:pPr>
+        <w:ind w:right="1425"/>
+        <w:jc w:val="both"/>
+        <w:rPr>
+          <w:rFonts w:ascii="Ubuntu" w:eastAsia="Ubuntu" w:hAnsi="Ubuntu" w:cs="Ubuntu"/>
+          <w:color w:val="101A33"/>
+          <w:sz w:val="24"/>
+          <w:szCs w:val="24"/>
+        </w:rPr>
+      </w:pPr>
+    </w:p>
+    <w:p>
+      <w:pPr>
+        <w:ind w:right="1425"/>
+        <w:jc w:val="both"/>
+        <w:rPr>
+          <w:rFonts w:ascii="Ubuntu" w:eastAsia="Ubuntu" w:hAnsi="Ubuntu" w:cs="Ubuntu"/>
+          <w:color w:val="101A33"/>
+          <w:sz w:val="24"/>
+          <w:szCs w:val="24"/>
+        </w:rPr>
+      </w:pPr>
+      <w:r>
+        <w:rPr>
+          <w:rFonts w:ascii="Ubuntu" w:eastAsia="Ubuntu" w:hAnsi="Ubuntu" w:cs="Ubuntu"/>
+          <w:color w:val="101A33"/>
+          <w:sz w:val="24"/>
+          <w:szCs w:val="24"/>
+        </w:rPr>
+        <w:t xml:space="preserve">Source: </w:t>
+      </w:r>
+      <w:r>
+        <w:rPr>
+          <w:rFonts w:ascii="Ubuntu" w:eastAsia="Ubuntu" w:hAnsi="Ubuntu" w:cs="Ubuntu"/>
+          <w:color w:val="101A33"/>
+          <w:sz w:val="24"/>
+          <w:szCs w:val="24"/>
+        </w:rPr>
+        <w:t>https://www.assimp.org/</w:t>
+      </w:r>
+    </w:p>
+    <w:p>
+      <w:pPr>
+        <w:ind w:right="1425"/>
+        <w:jc w:val="both"/>
+        <w:rPr>
+          <w:rFonts w:ascii="Ubuntu" w:eastAsia="Ubuntu" w:hAnsi="Ubuntu" w:cs="Ubuntu"/>
+          <w:color w:val="101A33"/>
+          <w:sz w:val="24"/>
+          <w:szCs w:val="24"/>
+          <w:lang w:val="en-US"/>
+        </w:rPr>
+      </w:pPr>
+      <w:r>
+        <w:rPr>
+          <w:rFonts w:ascii="Ubuntu" w:eastAsia="Ubuntu" w:hAnsi="Ubuntu" w:cs="Ubuntu"/>
+          <w:color w:val="101A33"/>
+          <w:sz w:val="24"/>
+          <w:szCs w:val="24"/>
+          <w:lang w:val="en-US"/>
+        </w:rPr>
+        <w:lastRenderedPageBreak/>
+        <w:t xml:space="preserve">8 </w:t>
+      </w:r>
       <w:proofErr w:type="spellStart"/>
       <w:r>
         <w:rPr>
@@ -4412,8 +5139,9 @@
           <w:color w:val="101A33"/>
           <w:sz w:val="24"/>
           <w:szCs w:val="24"/>
-        </w:rPr>
-        <w:t>Assimp</w:t>
+          <w:lang w:val="en-US"/>
+        </w:rPr>
+        <w:t>Stb_image</w:t>
       </w:r>
       <w:proofErr w:type="spellEnd"/>
       <w:r>
@@ -4422,80 +5150,7 @@
           <w:color w:val="101A33"/>
           <w:sz w:val="24"/>
           <w:szCs w:val="24"/>
-        </w:rPr>
-        <w:t xml:space="preserve"> (3D Model Importer)</w:t>
-      </w:r>
-    </w:p>
-    <w:p>
-      <w:pPr>
-        <w:ind w:right="1425"/>
-        <w:jc w:val="both"/>
-        <w:rPr>
-          <w:rFonts w:ascii="Ubuntu" w:eastAsia="Ubuntu" w:hAnsi="Ubuntu" w:cs="Ubuntu"/>
-          <w:color w:val="101A33"/>
-          <w:sz w:val="24"/>
-          <w:szCs w:val="24"/>
-        </w:rPr>
-      </w:pPr>
-      <w:r>
-        <w:rPr>
-          <w:rFonts w:ascii="Ubuntu" w:eastAsia="Ubuntu" w:hAnsi="Ubuntu" w:cs="Ubuntu"/>
-          <w:color w:val="101A33"/>
-          <w:sz w:val="24"/>
-          <w:szCs w:val="24"/>
-        </w:rPr>
-        <w:t>[...]</w:t>
-      </w:r>
-    </w:p>
-    <w:p>
-      <w:pPr>
-        <w:ind w:right="1425"/>
-        <w:jc w:val="both"/>
-        <w:rPr>
-          <w:rFonts w:ascii="Ubuntu" w:eastAsia="Ubuntu" w:hAnsi="Ubuntu" w:cs="Ubuntu"/>
-          <w:color w:val="101A33"/>
-          <w:sz w:val="24"/>
-          <w:szCs w:val="24"/>
-        </w:rPr>
-      </w:pPr>
-    </w:p>
-    <w:p>
-      <w:pPr>
-        <w:ind w:right="1425"/>
-        <w:jc w:val="both"/>
-        <w:rPr>
-          <w:rFonts w:ascii="Ubuntu" w:eastAsia="Ubuntu" w:hAnsi="Ubuntu" w:cs="Ubuntu"/>
-          <w:color w:val="101A33"/>
-          <w:sz w:val="24"/>
-          <w:szCs w:val="24"/>
-        </w:rPr>
-      </w:pPr>
-      <w:r>
-        <w:rPr>
-          <w:rFonts w:ascii="Ubuntu" w:eastAsia="Ubuntu" w:hAnsi="Ubuntu" w:cs="Ubuntu"/>
-          <w:color w:val="101A33"/>
-          <w:sz w:val="24"/>
-          <w:szCs w:val="24"/>
-        </w:rPr>
-        <w:t xml:space="preserve">8 </w:t>
-      </w:r>
-      <w:proofErr w:type="spellStart"/>
-      <w:r>
-        <w:rPr>
-          <w:rFonts w:ascii="Ubuntu" w:eastAsia="Ubuntu" w:hAnsi="Ubuntu" w:cs="Ubuntu"/>
-          <w:color w:val="101A33"/>
-          <w:sz w:val="24"/>
-          <w:szCs w:val="24"/>
-        </w:rPr>
-        <w:t>Stb_image</w:t>
-      </w:r>
-      <w:proofErr w:type="spellEnd"/>
-      <w:r>
-        <w:rPr>
-          <w:rFonts w:ascii="Ubuntu" w:eastAsia="Ubuntu" w:hAnsi="Ubuntu" w:cs="Ubuntu"/>
-          <w:color w:val="101A33"/>
-          <w:sz w:val="24"/>
-          <w:szCs w:val="24"/>
+          <w:lang w:val="en-US"/>
         </w:rPr>
         <w:t xml:space="preserve"> (Texture Importer)</w:t>
       </w:r>
@@ -5167,6 +5822,155 @@
     </w:lvl>
   </w:abstractNum>
   <w:abstractNum w:abstractNumId="1" w15:restartNumberingAfterBreak="0">
+    <w:nsid w:val="2CA977E8"/>
+    <w:multiLevelType w:val="multilevel"/>
+    <w:tmpl w:val="B2DC3778"/>
+    <w:lvl w:ilvl="0">
+      <w:start w:val="1"/>
+      <w:numFmt w:val="bullet"/>
+      <w:lvlText w:val=""/>
+      <w:lvlJc w:val="left"/>
+      <w:pPr>
+        <w:tabs>
+          <w:tab w:val="num" w:pos="720"/>
+        </w:tabs>
+        <w:ind w:left="720" w:hanging="360"/>
+      </w:pPr>
+      <w:rPr>
+        <w:rFonts w:ascii="Symbol" w:hAnsi="Symbol" w:hint="default"/>
+        <w:sz w:val="20"/>
+      </w:rPr>
+    </w:lvl>
+    <w:lvl w:ilvl="1" w:tentative="1">
+      <w:start w:val="1"/>
+      <w:numFmt w:val="bullet"/>
+      <w:lvlText w:val=""/>
+      <w:lvlJc w:val="left"/>
+      <w:pPr>
+        <w:tabs>
+          <w:tab w:val="num" w:pos="1440"/>
+        </w:tabs>
+        <w:ind w:left="1440" w:hanging="360"/>
+      </w:pPr>
+      <w:rPr>
+        <w:rFonts w:ascii="Symbol" w:hAnsi="Symbol" w:hint="default"/>
+        <w:sz w:val="20"/>
+      </w:rPr>
+    </w:lvl>
+    <w:lvl w:ilvl="2" w:tentative="1">
+      <w:start w:val="1"/>
+      <w:numFmt w:val="bullet"/>
+      <w:lvlText w:val=""/>
+      <w:lvlJc w:val="left"/>
+      <w:pPr>
+        <w:tabs>
+          <w:tab w:val="num" w:pos="2160"/>
+        </w:tabs>
+        <w:ind w:left="2160" w:hanging="360"/>
+      </w:pPr>
+      <w:rPr>
+        <w:rFonts w:ascii="Symbol" w:hAnsi="Symbol" w:hint="default"/>
+        <w:sz w:val="20"/>
+      </w:rPr>
+    </w:lvl>
+    <w:lvl w:ilvl="3" w:tentative="1">
+      <w:start w:val="1"/>
+      <w:numFmt w:val="bullet"/>
+      <w:lvlText w:val=""/>
+      <w:lvlJc w:val="left"/>
+      <w:pPr>
+        <w:tabs>
+          <w:tab w:val="num" w:pos="2880"/>
+        </w:tabs>
+        <w:ind w:left="2880" w:hanging="360"/>
+      </w:pPr>
+      <w:rPr>
+        <w:rFonts w:ascii="Symbol" w:hAnsi="Symbol" w:hint="default"/>
+        <w:sz w:val="20"/>
+      </w:rPr>
+    </w:lvl>
+    <w:lvl w:ilvl="4" w:tentative="1">
+      <w:start w:val="1"/>
+      <w:numFmt w:val="bullet"/>
+      <w:lvlText w:val=""/>
+      <w:lvlJc w:val="left"/>
+      <w:pPr>
+        <w:tabs>
+          <w:tab w:val="num" w:pos="3600"/>
+        </w:tabs>
+        <w:ind w:left="3600" w:hanging="360"/>
+      </w:pPr>
+      <w:rPr>
+        <w:rFonts w:ascii="Symbol" w:hAnsi="Symbol" w:hint="default"/>
+        <w:sz w:val="20"/>
+      </w:rPr>
+    </w:lvl>
+    <w:lvl w:ilvl="5" w:tentative="1">
+      <w:start w:val="1"/>
+      <w:numFmt w:val="bullet"/>
+      <w:lvlText w:val=""/>
+      <w:lvlJc w:val="left"/>
+      <w:pPr>
+        <w:tabs>
+          <w:tab w:val="num" w:pos="4320"/>
+        </w:tabs>
+        <w:ind w:left="4320" w:hanging="360"/>
+      </w:pPr>
+      <w:rPr>
+        <w:rFonts w:ascii="Symbol" w:hAnsi="Symbol" w:hint="default"/>
+        <w:sz w:val="20"/>
+      </w:rPr>
+    </w:lvl>
+    <w:lvl w:ilvl="6" w:tentative="1">
+      <w:start w:val="1"/>
+      <w:numFmt w:val="bullet"/>
+      <w:lvlText w:val=""/>
+      <w:lvlJc w:val="left"/>
+      <w:pPr>
+        <w:tabs>
+          <w:tab w:val="num" w:pos="5040"/>
+        </w:tabs>
+        <w:ind w:left="5040" w:hanging="360"/>
+      </w:pPr>
+      <w:rPr>
+        <w:rFonts w:ascii="Symbol" w:hAnsi="Symbol" w:hint="default"/>
+        <w:sz w:val="20"/>
+      </w:rPr>
+    </w:lvl>
+    <w:lvl w:ilvl="7" w:tentative="1">
+      <w:start w:val="1"/>
+      <w:numFmt w:val="bullet"/>
+      <w:lvlText w:val=""/>
+      <w:lvlJc w:val="left"/>
+      <w:pPr>
+        <w:tabs>
+          <w:tab w:val="num" w:pos="5760"/>
+        </w:tabs>
+        <w:ind w:left="5760" w:hanging="360"/>
+      </w:pPr>
+      <w:rPr>
+        <w:rFonts w:ascii="Symbol" w:hAnsi="Symbol" w:hint="default"/>
+        <w:sz w:val="20"/>
+      </w:rPr>
+    </w:lvl>
+    <w:lvl w:ilvl="8" w:tentative="1">
+      <w:start w:val="1"/>
+      <w:numFmt w:val="bullet"/>
+      <w:lvlText w:val=""/>
+      <w:lvlJc w:val="left"/>
+      <w:pPr>
+        <w:tabs>
+          <w:tab w:val="num" w:pos="6480"/>
+        </w:tabs>
+        <w:ind w:left="6480" w:hanging="360"/>
+      </w:pPr>
+      <w:rPr>
+        <w:rFonts w:ascii="Symbol" w:hAnsi="Symbol" w:hint="default"/>
+        <w:sz w:val="20"/>
+      </w:rPr>
+    </w:lvl>
+  </w:abstractNum>
+  <w:abstractNum w:abstractNumId="2" w15:restartNumberingAfterBreak="0">
     <w:nsid w:val="364B15AB"/>
     <w:multiLevelType w:val="multilevel"/>
     <w:tmpl w:val="ED403926"/>
@@ -5279,7 +6083,7 @@
       </w:rPr>
     </w:lvl>
   </w:abstractNum>
-  <w:abstractNum w:abstractNumId="2" w15:restartNumberingAfterBreak="0">
+  <w:abstractNum w:abstractNumId="3" w15:restartNumberingAfterBreak="0">
     <w:nsid w:val="3F9916B4"/>
     <w:multiLevelType w:val="hybridMultilevel"/>
     <w:tmpl w:val="47587862"/>
@@ -5368,7 +6172,7 @@
       </w:pPr>
     </w:lvl>
   </w:abstractNum>
-  <w:abstractNum w:abstractNumId="3" w15:restartNumberingAfterBreak="0">
+  <w:abstractNum w:abstractNumId="4" w15:restartNumberingAfterBreak="0">
     <w:nsid w:val="3FAB5691"/>
     <w:multiLevelType w:val="hybridMultilevel"/>
     <w:tmpl w:val="5BDA15DE"/>
@@ -5481,7 +6285,7 @@
       </w:rPr>
     </w:lvl>
   </w:abstractNum>
-  <w:abstractNum w:abstractNumId="4" w15:restartNumberingAfterBreak="0">
+  <w:abstractNum w:abstractNumId="5" w15:restartNumberingAfterBreak="0">
     <w:nsid w:val="45FA57B8"/>
     <w:multiLevelType w:val="multilevel"/>
     <w:tmpl w:val="DA1AC044"/>
@@ -5594,7 +6398,7 @@
       </w:rPr>
     </w:lvl>
   </w:abstractNum>
-  <w:abstractNum w:abstractNumId="5" w15:restartNumberingAfterBreak="0">
+  <w:abstractNum w:abstractNumId="6" w15:restartNumberingAfterBreak="0">
     <w:nsid w:val="526F299C"/>
     <w:multiLevelType w:val="hybridMultilevel"/>
     <w:tmpl w:val="FDD0A024"/>
@@ -5683,7 +6487,7 @@
       </w:pPr>
     </w:lvl>
   </w:abstractNum>
-  <w:abstractNum w:abstractNumId="6" w15:restartNumberingAfterBreak="0">
+  <w:abstractNum w:abstractNumId="7" w15:restartNumberingAfterBreak="0">
     <w:nsid w:val="530E0077"/>
     <w:multiLevelType w:val="hybridMultilevel"/>
     <w:tmpl w:val="B56EEC50"/>
@@ -5795,7 +6599,7 @@
       </w:rPr>
     </w:lvl>
   </w:abstractNum>
-  <w:abstractNum w:abstractNumId="7" w15:restartNumberingAfterBreak="0">
+  <w:abstractNum w:abstractNumId="8" w15:restartNumberingAfterBreak="0">
     <w:nsid w:val="53CA313C"/>
     <w:multiLevelType w:val="hybridMultilevel"/>
     <w:tmpl w:val="BF1ABA4C"/>
@@ -5884,7 +6688,7 @@
       </w:pPr>
     </w:lvl>
   </w:abstractNum>
-  <w:abstractNum w:abstractNumId="8" w15:restartNumberingAfterBreak="0">
+  <w:abstractNum w:abstractNumId="9" w15:restartNumberingAfterBreak="0">
     <w:nsid w:val="5FD53D88"/>
     <w:multiLevelType w:val="multilevel"/>
     <w:tmpl w:val="9CDC0F42"/>
@@ -5997,7 +6801,7 @@
       </w:rPr>
     </w:lvl>
   </w:abstractNum>
-  <w:abstractNum w:abstractNumId="9" w15:restartNumberingAfterBreak="0">
+  <w:abstractNum w:abstractNumId="10" w15:restartNumberingAfterBreak="0">
     <w:nsid w:val="72E76850"/>
     <w:multiLevelType w:val="hybridMultilevel"/>
     <w:tmpl w:val="A0A6B14C"/>
@@ -6086,7 +6890,7 @@
       </w:pPr>
     </w:lvl>
   </w:abstractNum>
-  <w:abstractNum w:abstractNumId="10" w15:restartNumberingAfterBreak="0">
+  <w:abstractNum w:abstractNumId="11" w15:restartNumberingAfterBreak="0">
     <w:nsid w:val="735A22A8"/>
     <w:multiLevelType w:val="multilevel"/>
     <w:tmpl w:val="95D24062"/>
@@ -6200,37 +7004,40 @@
     </w:lvl>
   </w:abstractNum>
   <w:num w:numId="1" w16cid:durableId="1165589953">
-    <w:abstractNumId w:val="10"/>
+    <w:abstractNumId w:val="11"/>
   </w:num>
   <w:num w:numId="2" w16cid:durableId="1780877847">
-    <w:abstractNumId w:val="1"/>
+    <w:abstractNumId w:val="2"/>
   </w:num>
   <w:num w:numId="3" w16cid:durableId="602541421">
+    <w:abstractNumId w:val="9"/>
+  </w:num>
+  <w:num w:numId="4" w16cid:durableId="929581722">
+    <w:abstractNumId w:val="5"/>
+  </w:num>
+  <w:num w:numId="5" w16cid:durableId="507599445">
+    <w:abstractNumId w:val="4"/>
+  </w:num>
+  <w:num w:numId="6" w16cid:durableId="147401755">
+    <w:abstractNumId w:val="7"/>
+  </w:num>
+  <w:num w:numId="7" w16cid:durableId="1366297766">
     <w:abstractNumId w:val="8"/>
   </w:num>
-  <w:num w:numId="4" w16cid:durableId="929581722">
-    <w:abstractNumId w:val="4"/>
-  </w:num>
-  <w:num w:numId="5" w16cid:durableId="507599445">
-    <w:abstractNumId w:val="3"/>
-  </w:num>
-  <w:num w:numId="6" w16cid:durableId="147401755">
+  <w:num w:numId="8" w16cid:durableId="558712999">
     <w:abstractNumId w:val="6"/>
-  </w:num>
-  <w:num w:numId="7" w16cid:durableId="1366297766">
-    <w:abstractNumId w:val="7"/>
-  </w:num>
-  <w:num w:numId="8" w16cid:durableId="558712999">
-    <w:abstractNumId w:val="5"/>
   </w:num>
   <w:num w:numId="9" w16cid:durableId="890111625">
     <w:abstractNumId w:val="0"/>
   </w:num>
   <w:num w:numId="10" w16cid:durableId="1487628520">
-    <w:abstractNumId w:val="9"/>
+    <w:abstractNumId w:val="10"/>
   </w:num>
   <w:num w:numId="11" w16cid:durableId="1141774691">
-    <w:abstractNumId w:val="2"/>
+    <w:abstractNumId w:val="3"/>
+  </w:num>
+  <w:num w:numId="12" w16cid:durableId="592739694">
+    <w:abstractNumId w:val="1"/>
   </w:num>
 </w:numbering>
 </file>
@@ -6635,7 +7442,7 @@
     <w:qFormat/>
     <w:rsid w:val="00B42650"/>
   </w:style>
-  <w:style w:type="paragraph" w:styleId="Heading1">
+  <w:style w:type="paragraph" w:styleId="Titre1">
     <w:name w:val="heading 1"/>
     <w:basedOn w:val="Normal"/>
     <w:next w:val="Normal"/>
@@ -6652,7 +7459,7 @@
       <w:szCs w:val="40"/>
     </w:rPr>
   </w:style>
-  <w:style w:type="paragraph" w:styleId="Heading2">
+  <w:style w:type="paragraph" w:styleId="Titre2">
     <w:name w:val="heading 2"/>
     <w:basedOn w:val="Normal"/>
     <w:next w:val="Normal"/>
@@ -6671,7 +7478,7 @@
       <w:szCs w:val="32"/>
     </w:rPr>
   </w:style>
-  <w:style w:type="paragraph" w:styleId="Heading3">
+  <w:style w:type="paragraph" w:styleId="Titre3">
     <w:name w:val="heading 3"/>
     <w:basedOn w:val="Normal"/>
     <w:next w:val="Normal"/>
@@ -6691,7 +7498,7 @@
       <w:szCs w:val="28"/>
     </w:rPr>
   </w:style>
-  <w:style w:type="paragraph" w:styleId="Heading4">
+  <w:style w:type="paragraph" w:styleId="Titre4">
     <w:name w:val="heading 4"/>
     <w:basedOn w:val="Normal"/>
     <w:next w:val="Normal"/>
@@ -6711,7 +7518,7 @@
       <w:szCs w:val="24"/>
     </w:rPr>
   </w:style>
-  <w:style w:type="paragraph" w:styleId="Heading5">
+  <w:style w:type="paragraph" w:styleId="Titre5">
     <w:name w:val="heading 5"/>
     <w:basedOn w:val="Normal"/>
     <w:next w:val="Normal"/>
@@ -6729,7 +7536,7 @@
       <w:color w:val="666666"/>
     </w:rPr>
   </w:style>
-  <w:style w:type="paragraph" w:styleId="Heading6">
+  <w:style w:type="paragraph" w:styleId="Titre6">
     <w:name w:val="heading 6"/>
     <w:basedOn w:val="Normal"/>
     <w:next w:val="Normal"/>
@@ -6748,13 +7555,12 @@
       <w:color w:val="666666"/>
     </w:rPr>
   </w:style>
-  <w:style w:type="character" w:default="1" w:styleId="DefaultParagraphFont">
+  <w:style w:type="character" w:default="1" w:styleId="Policepardfaut">
     <w:name w:val="Default Paragraph Font"/>
     <w:uiPriority w:val="1"/>
-    <w:semiHidden/>
     <w:unhideWhenUsed/>
   </w:style>
-  <w:style w:type="table" w:default="1" w:styleId="TableNormal">
+  <w:style w:type="table" w:default="1" w:styleId="TableauNormal">
     <w:name w:val="Normal Table"/>
     <w:uiPriority w:val="99"/>
     <w:semiHidden/>
@@ -6769,7 +7575,7 @@
       </w:tblCellMar>
     </w:tblPr>
   </w:style>
-  <w:style w:type="numbering" w:default="1" w:styleId="NoList">
+  <w:style w:type="numbering" w:default="1" w:styleId="Aucuneliste">
     <w:name w:val="No List"/>
     <w:uiPriority w:val="99"/>
     <w:semiHidden/>
@@ -6786,7 +7592,7 @@
       </w:tblCellMar>
     </w:tblPr>
   </w:style>
-  <w:style w:type="paragraph" w:styleId="Title">
+  <w:style w:type="paragraph" w:styleId="Titre">
     <w:name w:val="Title"/>
     <w:basedOn w:val="Normal"/>
     <w:next w:val="Normal"/>
@@ -6813,7 +7619,7 @@
       </w:tblCellMar>
     </w:tblPr>
   </w:style>
-  <w:style w:type="paragraph" w:styleId="Subtitle">
+  <w:style w:type="paragraph" w:styleId="Sous-titre">
     <w:name w:val="Subtitle"/>
     <w:basedOn w:val="Normal"/>
     <w:next w:val="Normal"/>
@@ -7129,7 +7935,7 @@
       </w:tblCellMar>
     </w:tblPr>
   </w:style>
-  <w:style w:type="paragraph" w:styleId="ListParagraph">
+  <w:style w:type="paragraph" w:styleId="Paragraphedeliste">
     <w:name w:val="List Paragraph"/>
     <w:basedOn w:val="Normal"/>
     <w:uiPriority w:val="34"/>
@@ -7140,10 +7946,10 @@
       <w:contextualSpacing/>
     </w:pPr>
   </w:style>
-  <w:style w:type="paragraph" w:styleId="Header">
+  <w:style w:type="paragraph" w:styleId="En-tte">
     <w:name w:val="header"/>
     <w:basedOn w:val="Normal"/>
-    <w:link w:val="HeaderChar"/>
+    <w:link w:val="En-tteCar"/>
     <w:uiPriority w:val="99"/>
     <w:unhideWhenUsed/>
     <w:rsid w:val="00110D49"/>
@@ -7155,17 +7961,17 @@
       <w:spacing w:line="240" w:lineRule="auto"/>
     </w:pPr>
   </w:style>
-  <w:style w:type="character" w:customStyle="1" w:styleId="HeaderChar">
-    <w:name w:val="Header Char"/>
-    <w:basedOn w:val="DefaultParagraphFont"/>
-    <w:link w:val="Header"/>
+  <w:style w:type="character" w:customStyle="1" w:styleId="En-tteCar">
+    <w:name w:val="En-tête Car"/>
+    <w:basedOn w:val="Policepardfaut"/>
+    <w:link w:val="En-tte"/>
     <w:uiPriority w:val="99"/>
     <w:rsid w:val="00110D49"/>
   </w:style>
-  <w:style w:type="paragraph" w:styleId="Footer">
+  <w:style w:type="paragraph" w:styleId="Pieddepage">
     <w:name w:val="footer"/>
     <w:basedOn w:val="Normal"/>
-    <w:link w:val="FooterChar"/>
+    <w:link w:val="PieddepageCar"/>
     <w:uiPriority w:val="99"/>
     <w:unhideWhenUsed/>
     <w:rsid w:val="00110D49"/>
@@ -7177,16 +7983,16 @@
       <w:spacing w:line="240" w:lineRule="auto"/>
     </w:pPr>
   </w:style>
-  <w:style w:type="character" w:customStyle="1" w:styleId="FooterChar">
-    <w:name w:val="Footer Char"/>
-    <w:basedOn w:val="DefaultParagraphFont"/>
-    <w:link w:val="Footer"/>
+  <w:style w:type="character" w:customStyle="1" w:styleId="PieddepageCar">
+    <w:name w:val="Pied de page Car"/>
+    <w:basedOn w:val="Policepardfaut"/>
+    <w:link w:val="Pieddepage"/>
     <w:uiPriority w:val="99"/>
     <w:rsid w:val="00110D49"/>
   </w:style>
-  <w:style w:type="character" w:styleId="Hyperlink">
+  <w:style w:type="character" w:styleId="Hyperlien">
     <w:name w:val="Hyperlink"/>
-    <w:basedOn w:val="DefaultParagraphFont"/>
+    <w:basedOn w:val="Policepardfaut"/>
     <w:uiPriority w:val="99"/>
     <w:unhideWhenUsed/>
     <w:rsid w:val="00FF563E"/>
@@ -7195,9 +8001,9 @@
       <w:u w:val="single"/>
     </w:rPr>
   </w:style>
-  <w:style w:type="character" w:styleId="FollowedHyperlink">
+  <w:style w:type="character" w:styleId="Lienvisit">
     <w:name w:val="FollowedHyperlink"/>
-    <w:basedOn w:val="DefaultParagraphFont"/>
+    <w:basedOn w:val="Policepardfaut"/>
     <w:uiPriority w:val="99"/>
     <w:semiHidden/>
     <w:unhideWhenUsed/>
@@ -7207,9 +8013,9 @@
       <w:u w:val="single"/>
     </w:rPr>
   </w:style>
-  <w:style w:type="character" w:styleId="UnresolvedMention">
+  <w:style w:type="character" w:styleId="Mentionnonrsolue">
     <w:name w:val="Unresolved Mention"/>
-    <w:basedOn w:val="DefaultParagraphFont"/>
+    <w:basedOn w:val="Policepardfaut"/>
     <w:uiPriority w:val="99"/>
     <w:semiHidden/>
     <w:unhideWhenUsed/>
@@ -7219,10 +8025,10 @@
       <w:shd w:val="clear" w:color="auto" w:fill="E1DFDD"/>
     </w:rPr>
   </w:style>
-  <w:style w:type="paragraph" w:styleId="HTMLPreformatted">
+  <w:style w:type="paragraph" w:styleId="PrformatHTML">
     <w:name w:val="HTML Preformatted"/>
     <w:basedOn w:val="Normal"/>
-    <w:link w:val="HTMLPreformattedChar"/>
+    <w:link w:val="PrformatHTMLCar"/>
     <w:uiPriority w:val="99"/>
     <w:semiHidden/>
     <w:unhideWhenUsed/>
@@ -7236,10 +8042,10 @@
       <w:szCs w:val="20"/>
     </w:rPr>
   </w:style>
-  <w:style w:type="character" w:customStyle="1" w:styleId="HTMLPreformattedChar">
-    <w:name w:val="HTML Preformatted Char"/>
-    <w:basedOn w:val="DefaultParagraphFont"/>
-    <w:link w:val="HTMLPreformatted"/>
+  <w:style w:type="character" w:customStyle="1" w:styleId="PrformatHTMLCar">
+    <w:name w:val="Préformaté HTML Car"/>
+    <w:basedOn w:val="Policepardfaut"/>
+    <w:link w:val="PrformatHTML"/>
     <w:uiPriority w:val="99"/>
     <w:semiHidden/>
     <w:rsid w:val="0090459D"/>

</xml_diff>

<commit_message>
implementation de la doc stb_image
</commit_message>
<xml_diff>
--- a/Docs/Documentation.docx
+++ b/Docs/Documentation.docx
@@ -5132,19 +5132,26 @@
         <w:lastRenderedPageBreak/>
         <w:t xml:space="preserve">8 </w:t>
       </w:r>
-      <w:proofErr w:type="spellStart"/>
-      <w:r>
-        <w:rPr>
-          <w:rFonts w:ascii="Ubuntu" w:eastAsia="Ubuntu" w:hAnsi="Ubuntu" w:cs="Ubuntu"/>
-          <w:color w:val="101A33"/>
-          <w:sz w:val="24"/>
-          <w:szCs w:val="24"/>
+      <w:r>
+        <w:rPr>
+          <w:rFonts w:ascii="Ubuntu" w:eastAsia="Ubuntu" w:hAnsi="Ubuntu" w:cs="Ubuntu"/>
+          <w:b/>
+          <w:bCs/>
+          <w:i/>
+          <w:iCs/>
+          <w:color w:val="101A33"/>
+          <w:sz w:val="24"/>
+          <w:szCs w:val="24"/>
+          <w:u w:val="single"/>
           <w:lang w:val="en-US"/>
         </w:rPr>
-        <w:t>Stb_image</w:t>
-      </w:r>
-      <w:proofErr w:type="spellEnd"/>
-      <w:r>
+        <w:t>Stb_image (Texture Importer)</w:t>
+      </w:r>
+    </w:p>
+    <w:p>
+      <w:pPr>
+        <w:ind w:right="1425"/>
+        <w:jc w:val="both"/>
         <w:rPr>
           <w:rFonts w:ascii="Ubuntu" w:eastAsia="Ubuntu" w:hAnsi="Ubuntu" w:cs="Ubuntu"/>
           <w:color w:val="101A33"/>
@@ -5152,28 +5159,385 @@
           <w:szCs w:val="24"/>
           <w:lang w:val="en-US"/>
         </w:rPr>
-        <w:t xml:space="preserve"> (Texture Importer)</w:t>
-      </w:r>
-    </w:p>
-    <w:p>
-      <w:pPr>
-        <w:ind w:right="1425"/>
-        <w:jc w:val="both"/>
-        <w:rPr>
-          <w:rFonts w:ascii="Ubuntu" w:eastAsia="Ubuntu" w:hAnsi="Ubuntu" w:cs="Ubuntu"/>
-          <w:color w:val="101A33"/>
-          <w:sz w:val="24"/>
-          <w:szCs w:val="24"/>
-        </w:rPr>
-      </w:pPr>
-      <w:r>
-        <w:rPr>
-          <w:rFonts w:ascii="Ubuntu" w:eastAsia="Ubuntu" w:hAnsi="Ubuntu" w:cs="Ubuntu"/>
-          <w:color w:val="101A33"/>
-          <w:sz w:val="24"/>
-          <w:szCs w:val="24"/>
-        </w:rPr>
-        <w:t>[...]</w:t>
+      </w:pPr>
+    </w:p>
+    <w:p>
+      <w:pPr>
+        <w:ind w:right="1425"/>
+        <w:jc w:val="both"/>
+        <w:rPr>
+          <w:rFonts w:ascii="Ubuntu" w:eastAsia="Ubuntu" w:hAnsi="Ubuntu" w:cs="Ubuntu"/>
+          <w:color w:val="101A33"/>
+          <w:sz w:val="24"/>
+          <w:szCs w:val="24"/>
+        </w:rPr>
+      </w:pPr>
+      <w:r>
+        <w:rPr>
+          <w:rFonts w:ascii="Ubuntu" w:eastAsia="Ubuntu" w:hAnsi="Ubuntu" w:cs="Ubuntu"/>
+          <w:color w:val="101A33"/>
+          <w:sz w:val="24"/>
+          <w:szCs w:val="24"/>
+        </w:rPr>
+        <w:t>La bibliothèque stb_image est une bibliothèque simple et légère permettant le chargement d'images dans divers formats. Elle offre une solution rapide et facile à utiliser pour incorporer des images dans des applications graphiques.</w:t>
+      </w:r>
+    </w:p>
+    <w:p>
+      <w:pPr>
+        <w:ind w:right="1425"/>
+        <w:jc w:val="both"/>
+        <w:rPr>
+          <w:rFonts w:ascii="Ubuntu" w:eastAsia="Ubuntu" w:hAnsi="Ubuntu" w:cs="Ubuntu"/>
+          <w:color w:val="101A33"/>
+          <w:sz w:val="24"/>
+          <w:szCs w:val="24"/>
+        </w:rPr>
+      </w:pPr>
+    </w:p>
+    <w:p>
+      <w:pPr>
+        <w:ind w:right="1425"/>
+        <w:jc w:val="both"/>
+        <w:rPr>
+          <w:rFonts w:ascii="Ubuntu" w:eastAsia="Ubuntu" w:hAnsi="Ubuntu" w:cs="Ubuntu"/>
+          <w:b/>
+          <w:bCs/>
+          <w:i/>
+          <w:iCs/>
+          <w:color w:val="101A33"/>
+          <w:sz w:val="24"/>
+          <w:szCs w:val="24"/>
+        </w:rPr>
+      </w:pPr>
+      <w:r>
+        <w:rPr>
+          <w:rFonts w:ascii="Ubuntu" w:eastAsia="Ubuntu" w:hAnsi="Ubuntu" w:cs="Ubuntu"/>
+          <w:b/>
+          <w:bCs/>
+          <w:i/>
+          <w:iCs/>
+          <w:color w:val="101A33"/>
+          <w:sz w:val="24"/>
+          <w:szCs w:val="24"/>
+        </w:rPr>
+        <w:t>Téléchargement et Intégration :</w:t>
+      </w:r>
+    </w:p>
+    <w:p>
+      <w:pPr>
+        <w:ind w:right="1425"/>
+        <w:jc w:val="both"/>
+        <w:rPr>
+          <w:rFonts w:ascii="Ubuntu" w:eastAsia="Ubuntu" w:hAnsi="Ubuntu" w:cs="Ubuntu"/>
+          <w:color w:val="101A33"/>
+          <w:sz w:val="24"/>
+          <w:szCs w:val="24"/>
+        </w:rPr>
+      </w:pPr>
+    </w:p>
+    <w:p>
+      <w:pPr>
+        <w:ind w:right="1425"/>
+        <w:jc w:val="both"/>
+        <w:rPr>
+          <w:rFonts w:ascii="Ubuntu" w:eastAsia="Ubuntu" w:hAnsi="Ubuntu" w:cs="Ubuntu"/>
+          <w:color w:val="101A33"/>
+          <w:sz w:val="24"/>
+          <w:szCs w:val="24"/>
+        </w:rPr>
+      </w:pPr>
+      <w:r>
+        <w:rPr>
+          <w:rFonts w:ascii="Ubuntu" w:eastAsia="Ubuntu" w:hAnsi="Ubuntu" w:cs="Ubuntu"/>
+          <w:color w:val="101A33"/>
+          <w:sz w:val="24"/>
+          <w:szCs w:val="24"/>
+        </w:rPr>
+        <w:t xml:space="preserve">. </w:t>
+      </w:r>
+      <w:r>
+        <w:rPr>
+          <w:rFonts w:ascii="Ubuntu" w:eastAsia="Ubuntu" w:hAnsi="Ubuntu" w:cs="Ubuntu"/>
+          <w:color w:val="101A33"/>
+          <w:sz w:val="24"/>
+          <w:szCs w:val="24"/>
+        </w:rPr>
+        <w:t xml:space="preserve">Téléchargez le fichier d'en-tête </w:t>
+      </w:r>
+      <w:r>
+        <w:rPr>
+          <w:rFonts w:ascii="Ubuntu" w:eastAsia="Ubuntu" w:hAnsi="Ubuntu" w:cs="Ubuntu"/>
+          <w:color w:val="101A33"/>
+          <w:sz w:val="24"/>
+          <w:szCs w:val="24"/>
+          <w:u w:val="single"/>
+        </w:rPr>
+        <w:t xml:space="preserve">stb_image.h </w:t>
+      </w:r>
+      <w:r>
+        <w:rPr>
+          <w:rFonts w:ascii="Ubuntu" w:eastAsia="Ubuntu" w:hAnsi="Ubuntu" w:cs="Ubuntu"/>
+          <w:color w:val="101A33"/>
+          <w:sz w:val="24"/>
+          <w:szCs w:val="24"/>
+        </w:rPr>
+        <w:t>depuis le dépôt officiel.</w:t>
+      </w:r>
+    </w:p>
+    <w:p>
+      <w:pPr>
+        <w:ind w:right="1425"/>
+        <w:jc w:val="both"/>
+        <w:rPr>
+          <w:rFonts w:ascii="Ubuntu" w:eastAsia="Ubuntu" w:hAnsi="Ubuntu" w:cs="Ubuntu"/>
+          <w:color w:val="101A33"/>
+          <w:sz w:val="24"/>
+          <w:szCs w:val="24"/>
+        </w:rPr>
+      </w:pPr>
+      <w:r>
+        <w:rPr>
+          <w:rFonts w:ascii="Ubuntu" w:eastAsia="Ubuntu" w:hAnsi="Ubuntu" w:cs="Ubuntu"/>
+          <w:color w:val="101A33"/>
+          <w:sz w:val="24"/>
+          <w:szCs w:val="24"/>
+        </w:rPr>
+        <w:t>Incluez le fichier d'en-tête dans votre projet.</w:t>
+      </w:r>
+    </w:p>
+    <w:p>
+      <w:pPr>
+        <w:ind w:right="1425"/>
+        <w:jc w:val="both"/>
+        <w:rPr>
+          <w:rFonts w:ascii="Ubuntu" w:eastAsia="Ubuntu" w:hAnsi="Ubuntu" w:cs="Ubuntu"/>
+          <w:color w:val="101A33"/>
+          <w:sz w:val="24"/>
+          <w:szCs w:val="24"/>
+        </w:rPr>
+      </w:pPr>
+    </w:p>
+    <w:p>
+      <w:pPr>
+        <w:ind w:right="1425"/>
+        <w:jc w:val="both"/>
+        <w:rPr>
+          <w:rFonts w:ascii="Ubuntu" w:eastAsia="Ubuntu" w:hAnsi="Ubuntu" w:cs="Ubuntu"/>
+          <w:b/>
+          <w:bCs/>
+          <w:i/>
+          <w:iCs/>
+          <w:color w:val="101A33"/>
+          <w:sz w:val="24"/>
+          <w:szCs w:val="24"/>
+        </w:rPr>
+      </w:pPr>
+      <w:r>
+        <w:rPr>
+          <w:rFonts w:ascii="Ubuntu" w:eastAsia="Ubuntu" w:hAnsi="Ubuntu" w:cs="Ubuntu"/>
+          <w:b/>
+          <w:bCs/>
+          <w:i/>
+          <w:iCs/>
+          <w:color w:val="101A33"/>
+          <w:sz w:val="24"/>
+          <w:szCs w:val="24"/>
+        </w:rPr>
+        <w:t>Chargement de l'Image :</w:t>
+      </w:r>
+    </w:p>
+    <w:p>
+      <w:pPr>
+        <w:ind w:right="1425"/>
+        <w:jc w:val="both"/>
+        <w:rPr>
+          <w:rFonts w:ascii="Ubuntu" w:eastAsia="Ubuntu" w:hAnsi="Ubuntu" w:cs="Ubuntu"/>
+          <w:color w:val="101A33"/>
+          <w:sz w:val="24"/>
+          <w:szCs w:val="24"/>
+        </w:rPr>
+      </w:pPr>
+    </w:p>
+    <w:p>
+      <w:pPr>
+        <w:ind w:right="1425"/>
+        <w:jc w:val="both"/>
+        <w:rPr>
+          <w:rFonts w:ascii="Ubuntu" w:eastAsia="Ubuntu" w:hAnsi="Ubuntu" w:cs="Ubuntu"/>
+          <w:color w:val="101A33"/>
+          <w:sz w:val="24"/>
+          <w:szCs w:val="24"/>
+        </w:rPr>
+      </w:pPr>
+      <w:r>
+        <w:rPr>
+          <w:rFonts w:ascii="Ubuntu" w:eastAsia="Ubuntu" w:hAnsi="Ubuntu" w:cs="Ubuntu"/>
+          <w:color w:val="101A33"/>
+          <w:sz w:val="24"/>
+          <w:szCs w:val="24"/>
+        </w:rPr>
+        <w:t xml:space="preserve">Utilisez la fonction </w:t>
+      </w:r>
+      <w:r>
+        <w:rPr>
+          <w:rFonts w:ascii="Ubuntu" w:eastAsia="Ubuntu" w:hAnsi="Ubuntu" w:cs="Ubuntu"/>
+          <w:b/>
+          <w:bCs/>
+          <w:color w:val="101A33"/>
+          <w:sz w:val="24"/>
+          <w:szCs w:val="24"/>
+        </w:rPr>
+        <w:t>stbi_load</w:t>
+      </w:r>
+      <w:r>
+        <w:rPr>
+          <w:rFonts w:ascii="Ubuntu" w:eastAsia="Ubuntu" w:hAnsi="Ubuntu" w:cs="Ubuntu"/>
+          <w:color w:val="101A33"/>
+          <w:sz w:val="24"/>
+          <w:szCs w:val="24"/>
+        </w:rPr>
+        <w:t xml:space="preserve"> pour charger une image depuis un fichier.</w:t>
+      </w:r>
+    </w:p>
+    <w:p>
+      <w:pPr>
+        <w:ind w:right="1425"/>
+        <w:jc w:val="both"/>
+        <w:rPr>
+          <w:rFonts w:ascii="Ubuntu" w:eastAsia="Ubuntu" w:hAnsi="Ubuntu" w:cs="Ubuntu"/>
+          <w:color w:val="101A33"/>
+          <w:sz w:val="24"/>
+          <w:szCs w:val="24"/>
+        </w:rPr>
+      </w:pPr>
+      <w:r>
+        <w:rPr>
+          <w:rFonts w:ascii="Ubuntu" w:eastAsia="Ubuntu" w:hAnsi="Ubuntu" w:cs="Ubuntu"/>
+          <w:color w:val="101A33"/>
+          <w:sz w:val="24"/>
+          <w:szCs w:val="24"/>
+        </w:rPr>
+        <w:t>Accédez aux pixels de l'image et aux informations telles que la largeur, la hauteur et le nombre de canaux.</w:t>
+      </w:r>
+    </w:p>
+    <w:p>
+      <w:pPr>
+        <w:ind w:right="1425"/>
+        <w:jc w:val="both"/>
+        <w:rPr>
+          <w:rFonts w:ascii="Ubuntu" w:eastAsia="Ubuntu" w:hAnsi="Ubuntu" w:cs="Ubuntu"/>
+          <w:color w:val="101A33"/>
+          <w:sz w:val="24"/>
+          <w:szCs w:val="24"/>
+        </w:rPr>
+      </w:pPr>
+    </w:p>
+    <w:p>
+      <w:pPr>
+        <w:ind w:right="1425"/>
+        <w:jc w:val="both"/>
+        <w:rPr>
+          <w:rFonts w:ascii="Ubuntu" w:eastAsia="Ubuntu" w:hAnsi="Ubuntu" w:cs="Ubuntu"/>
+          <w:b/>
+          <w:bCs/>
+          <w:i/>
+          <w:iCs/>
+          <w:color w:val="101A33"/>
+          <w:sz w:val="24"/>
+          <w:szCs w:val="24"/>
+        </w:rPr>
+      </w:pPr>
+      <w:r>
+        <w:rPr>
+          <w:rFonts w:ascii="Ubuntu" w:eastAsia="Ubuntu" w:hAnsi="Ubuntu" w:cs="Ubuntu"/>
+          <w:b/>
+          <w:bCs/>
+          <w:i/>
+          <w:iCs/>
+          <w:color w:val="101A33"/>
+          <w:sz w:val="24"/>
+          <w:szCs w:val="24"/>
+        </w:rPr>
+        <w:t xml:space="preserve">Libération de la mémoire : </w:t>
+      </w:r>
+    </w:p>
+    <w:p>
+      <w:pPr>
+        <w:ind w:right="1425"/>
+        <w:jc w:val="both"/>
+        <w:rPr>
+          <w:rFonts w:ascii="Ubuntu" w:eastAsia="Ubuntu" w:hAnsi="Ubuntu" w:cs="Ubuntu"/>
+          <w:b/>
+          <w:bCs/>
+          <w:i/>
+          <w:iCs/>
+          <w:color w:val="101A33"/>
+          <w:sz w:val="24"/>
+          <w:szCs w:val="24"/>
+        </w:rPr>
+      </w:pPr>
+    </w:p>
+    <w:p>
+      <w:pPr>
+        <w:ind w:right="1425"/>
+        <w:jc w:val="both"/>
+        <w:rPr>
+          <w:rFonts w:ascii="Ubuntu" w:eastAsia="Ubuntu" w:hAnsi="Ubuntu" w:cs="Ubuntu"/>
+          <w:color w:val="101A33"/>
+          <w:sz w:val="24"/>
+          <w:szCs w:val="24"/>
+        </w:rPr>
+      </w:pPr>
+      <w:r>
+        <w:rPr>
+          <w:rFonts w:ascii="Ubuntu" w:eastAsia="Ubuntu" w:hAnsi="Ubuntu" w:cs="Ubuntu"/>
+          <w:color w:val="101A33"/>
+          <w:sz w:val="24"/>
+          <w:szCs w:val="24"/>
+        </w:rPr>
+        <w:t>Libérez la mémoire allouée pour l'image avec la fonction stbi_image_free une fois que vous avez fini de l'utiliser.</w:t>
+      </w:r>
+    </w:p>
+    <w:p>
+      <w:pPr>
+        <w:ind w:right="1425"/>
+        <w:jc w:val="both"/>
+        <w:rPr>
+          <w:rFonts w:ascii="Ubuntu" w:eastAsia="Ubuntu" w:hAnsi="Ubuntu" w:cs="Ubuntu"/>
+          <w:color w:val="101A33"/>
+          <w:sz w:val="24"/>
+          <w:szCs w:val="24"/>
+        </w:rPr>
+      </w:pPr>
+    </w:p>
+    <w:p>
+      <w:pPr>
+        <w:ind w:right="1425"/>
+        <w:jc w:val="both"/>
+        <w:rPr>
+          <w:rFonts w:ascii="Ubuntu" w:eastAsia="Ubuntu" w:hAnsi="Ubuntu" w:cs="Ubuntu"/>
+          <w:color w:val="101A33"/>
+          <w:sz w:val="24"/>
+          <w:szCs w:val="24"/>
+        </w:rPr>
+      </w:pPr>
+      <w:r>
+        <w:rPr>
+          <w:rFonts w:ascii="Ubuntu" w:eastAsia="Ubuntu" w:hAnsi="Ubuntu" w:cs="Ubuntu"/>
+          <w:color w:val="101A33"/>
+          <w:sz w:val="24"/>
+          <w:szCs w:val="24"/>
+        </w:rPr>
+        <w:t xml:space="preserve">Source : </w:t>
+      </w:r>
+      <w:r>
+        <w:rPr>
+          <w:rFonts w:ascii="Ubuntu" w:eastAsia="Ubuntu" w:hAnsi="Ubuntu" w:cs="Ubuntu"/>
+          <w:color w:val="101A33"/>
+          <w:sz w:val="24"/>
+          <w:szCs w:val="24"/>
+        </w:rPr>
+        <w:t>https://github.com/nothings/stb/blob/master/stb_image.h</w:t>
       </w:r>
     </w:p>
     <w:p>

</xml_diff>